<commit_message>
Bericht angepasst -> keine speicherberechtigung daher Bericht_3
</commit_message>
<xml_diff>
--- a/Gruppe_6_Bericht_2.docx
+++ b/Gruppe_6_Bericht_2.docx
@@ -300,8 +300,56 @@
           <w:rFonts w:eastAsia="MS Mincho"/>
           <w:lang w:val="de-DE"/>
         </w:rPr>
-        <w:t>“ [1]</w:t>
-      </w:r>
+        <w:t xml:space="preserve">“ </w:t>
+      </w:r>
+      <w:sdt>
+        <w:sdtPr>
+          <w:rPr>
+            <w:rFonts w:eastAsia="MS Mincho"/>
+            <w:lang w:val="de-DE"/>
+          </w:rPr>
+          <w:id w:val="631751902"/>
+          <w:citation/>
+        </w:sdtPr>
+        <w:sdtContent>
+          <w:r>
+            <w:rPr>
+              <w:rFonts w:eastAsia="MS Mincho"/>
+              <w:lang w:val="de-DE"/>
+            </w:rPr>
+            <w:fldChar w:fldCharType="begin"/>
+          </w:r>
+          <w:r>
+            <w:rPr>
+              <w:rFonts w:eastAsia="MS Mincho"/>
+              <w:lang w:val="de-DE"/>
+            </w:rPr>
+            <w:instrText xml:space="preserve"> CITATION Bru \l 1031 </w:instrText>
+          </w:r>
+          <w:r>
+            <w:rPr>
+              <w:rFonts w:eastAsia="MS Mincho"/>
+              <w:lang w:val="de-DE"/>
+            </w:rPr>
+            <w:fldChar w:fldCharType="separate"/>
+          </w:r>
+          <w:r>
+            <w:rPr>
+              <w:rFonts w:eastAsia="MS Mincho"/>
+              <w:noProof/>
+              <w:lang w:val="de-DE"/>
+            </w:rPr>
+            <w:t>[1]</w:t>
+          </w:r>
+          <w:r>
+            <w:rPr>
+              <w:rFonts w:eastAsia="MS Mincho"/>
+              <w:lang w:val="de-DE"/>
+            </w:rPr>
+            <w:fldChar w:fldCharType="end"/>
+          </w:r>
+        </w:sdtContent>
+      </w:sdt>
       <w:r>
         <w:rPr>
           <w:rFonts w:eastAsia="MS Mincho"/>
@@ -526,7 +574,7 @@
         <w:rPr>
           <w:lang w:val="de-DE"/>
         </w:rPr>
-        <w:t>Verwandte Arbeiten (Kaggle)</w:t>
+        <w:t>Verwandte Arbeiten</w:t>
       </w:r>
     </w:p>
     <w:p>
@@ -695,6 +743,104 @@
       <w:pPr>
         <w:pStyle w:val="Textkrper"/>
         <w:rPr>
+          <w:b/>
+          <w:bCs/>
+          <w:color w:val="FF0000"/>
+          <w:lang w:val="de-DE"/>
+        </w:rPr>
+      </w:pPr>
+      <w:r>
+        <w:rPr>
+          <w:b/>
+          <w:bCs/>
+          <w:color w:val="FF0000"/>
+          <w:lang w:val="de-DE"/>
+        </w:rPr>
+        <w:t xml:space="preserve">Aufbau von einem bereits existierendem Projekt, wobei eine Genauigkeit von 100% erreicht </w:t>
+      </w:r>
+      <w:proofErr w:type="spellStart"/>
+      <w:r>
+        <w:rPr>
+          <w:b/>
+          <w:bCs/>
+          <w:color w:val="FF0000"/>
+          <w:lang w:val="de-DE"/>
+        </w:rPr>
+        <w:t>wurd</w:t>
+      </w:r>
+      <w:proofErr w:type="spellEnd"/>
+      <w:r>
+        <w:rPr>
+          <w:b/>
+          <w:bCs/>
+          <w:color w:val="FF0000"/>
+          <w:lang w:val="de-DE"/>
+        </w:rPr>
+        <w:t xml:space="preserve">. </w:t>
+      </w:r>
+      <w:sdt>
+        <w:sdtPr>
+          <w:rPr>
+            <w:b/>
+            <w:bCs/>
+            <w:color w:val="FF0000"/>
+            <w:lang w:val="de-DE"/>
+          </w:rPr>
+          <w:id w:val="1390845669"/>
+          <w:citation/>
+        </w:sdtPr>
+        <w:sdtContent>
+          <w:r>
+            <w:rPr>
+              <w:b/>
+              <w:bCs/>
+              <w:color w:val="FF0000"/>
+              <w:lang w:val="de-DE"/>
+            </w:rPr>
+            <w:fldChar w:fldCharType="begin"/>
+          </w:r>
+          <w:r>
+            <w:rPr>
+              <w:b/>
+              <w:bCs/>
+              <w:color w:val="FF0000"/>
+              <w:lang w:val="de-DE"/>
+            </w:rPr>
+            <w:instrText xml:space="preserve"> CITATION Nar \l 1031 </w:instrText>
+          </w:r>
+          <w:r>
+            <w:rPr>
+              <w:b/>
+              <w:bCs/>
+              <w:color w:val="FF0000"/>
+              <w:lang w:val="de-DE"/>
+            </w:rPr>
+            <w:fldChar w:fldCharType="separate"/>
+          </w:r>
+          <w:r>
+            <w:rPr>
+              <w:noProof/>
+              <w:color w:val="FF0000"/>
+              <w:lang w:val="de-DE"/>
+            </w:rPr>
+            <w:t>[2]</w:t>
+          </w:r>
+          <w:r>
+            <w:rPr>
+              <w:b/>
+              <w:bCs/>
+              <w:color w:val="FF0000"/>
+              <w:lang w:val="de-DE"/>
+            </w:rPr>
+            <w:fldChar w:fldCharType="end"/>
+          </w:r>
+        </w:sdtContent>
+      </w:sdt>
+    </w:p>
+    <w:p>
+      <w:pPr>
+        <w:pStyle w:val="Textkrper"/>
+        <w:rPr>
           <w:lang w:val="de-DE"/>
         </w:rPr>
       </w:pPr>
@@ -726,12 +872,14 @@
       </w:r>
       <w:r>
         <w:rPr>
+          <w:color w:val="FF0000"/>
           <w:lang w:val="de-DE"/>
         </w:rPr>
         <w:t xml:space="preserve">konnten </w:t>
       </w:r>
       <w:r>
         <w:rPr>
+          <w:color w:val="FF0000"/>
           <w:lang w:val="de-DE"/>
         </w:rPr>
         <w:t xml:space="preserve">wurden </w:t>
@@ -752,7 +900,13 @@
         <w:rPr>
           <w:lang w:val="de-DE"/>
         </w:rPr>
-        <w:t>Eigenschaften und angewendeten Methoden des Netzes erkannt werden</w:t>
+        <w:t xml:space="preserve">Eigenschaften und angewendeten </w:t>
+      </w:r>
+      <w:r>
+        <w:rPr>
+          <w:lang w:val="de-DE"/>
+        </w:rPr>
+        <w:t>Methoden des Netzes erkannt werden</w:t>
       </w:r>
       <w:r>
         <w:rPr>
@@ -798,31 +952,29 @@
       </w:r>
       <w:r>
         <w:rPr>
+          <w:color w:val="FF0000"/>
           <w:lang w:val="de-DE"/>
         </w:rPr>
         <w:t>Dann entspricht d</w:t>
       </w:r>
       <w:r>
         <w:rPr>
+          <w:color w:val="FF0000"/>
           <w:lang w:val="de-DE"/>
         </w:rPr>
         <w:t>ie</w:t>
       </w:r>
       <w:r>
         <w:rPr>
-          <w:lang w:val="de-DE"/>
-        </w:rPr>
-        <w:t xml:space="preserve"> Architektur des Netzes </w:t>
-      </w:r>
-      <w:r>
-        <w:rPr>
-          <w:lang w:val="de-DE"/>
-        </w:rPr>
-        <w:t xml:space="preserve">dem eines </w:t>
+          <w:color w:val="FF0000"/>
+          <w:lang w:val="de-DE"/>
+        </w:rPr>
+        <w:t xml:space="preserve"> Architektur des Netzes dem eines </w:t>
       </w:r>
       <w:proofErr w:type="spellStart"/>
       <w:r>
         <w:rPr>
+          <w:color w:val="FF0000"/>
           <w:lang w:val="de-DE"/>
         </w:rPr>
         <w:t>Convolutional</w:t>
@@ -830,6 +982,7 @@
       <w:proofErr w:type="spellEnd"/>
       <w:r>
         <w:rPr>
+          <w:color w:val="FF0000"/>
           <w:lang w:val="de-DE"/>
         </w:rPr>
         <w:t xml:space="preserve"> </w:t>
@@ -837,6 +990,7 @@
       <w:proofErr w:type="spellStart"/>
       <w:r>
         <w:rPr>
+          <w:color w:val="FF0000"/>
           <w:lang w:val="de-DE"/>
         </w:rPr>
         <w:t>Neural</w:t>
@@ -844,16 +998,33 @@
       <w:proofErr w:type="spellEnd"/>
       <w:r>
         <w:rPr>
+          <w:color w:val="FF0000"/>
           <w:lang w:val="de-DE"/>
         </w:rPr>
         <w:t xml:space="preserve"> Networks, was nur Sinn macht da diese für die Bildverarbeitung </w:t>
       </w:r>
       <w:r>
         <w:rPr>
-          <w:lang w:val="de-DE"/>
-        </w:rPr>
-        <w:t xml:space="preserve">am meisten verwendet werden. </w:t>
-      </w:r>
+          <w:color w:val="FF0000"/>
+          <w:lang w:val="de-DE"/>
+        </w:rPr>
+        <w:t>am meisten verwendet werden.</w:t>
+      </w:r>
+      <w:r>
+        <w:rPr>
+          <w:lang w:val="de-DE"/>
+        </w:rPr>
+        <w:t xml:space="preserve"> </w:t>
+      </w:r>
+    </w:p>
+    <w:p>
+      <w:pPr>
+        <w:pStyle w:val="Textkrper"/>
+        <w:ind w:firstLine="0"/>
+        <w:rPr>
+          <w:lang w:val="de-DE"/>
+        </w:rPr>
+      </w:pPr>
       <w:r>
         <w:rPr>
           <w:lang w:val="de-DE"/>
@@ -886,19 +1057,7 @@
         <w:rPr>
           <w:lang w:val="de-DE"/>
         </w:rPr>
-        <w:t xml:space="preserve"> Network besteht aus 32 Filter, mit einer </w:t>
-      </w:r>
-      <w:r>
-        <w:rPr>
-          <w:lang w:val="de-DE"/>
-        </w:rPr>
-        <w:t>3*3</w:t>
-      </w:r>
-      <w:r>
-        <w:rPr>
-          <w:lang w:val="de-DE"/>
-        </w:rPr>
-        <w:t xml:space="preserve"> Kernel-Size mit dem Max Pooling betrieben wird. Außerdem wird die </w:t>
+        <w:t xml:space="preserve"> Network besteht aus 32 Filter, mit einer 3*3 Kernel-Size mit dem Max Pooling betrieben wird. Außerdem wird die </w:t>
       </w:r>
       <w:proofErr w:type="spellStart"/>
       <w:r>
@@ -912,19 +1071,7 @@
         <w:rPr>
           <w:lang w:val="de-DE"/>
         </w:rPr>
-        <w:t xml:space="preserve">-Funktion als Aktivierungsfunktion </w:t>
-      </w:r>
-      <w:r>
-        <w:rPr>
-          <w:lang w:val="de-DE"/>
-        </w:rPr>
-        <w:t>verwendet</w:t>
-      </w:r>
-      <w:r>
-        <w:rPr>
-          <w:lang w:val="de-DE"/>
-        </w:rPr>
-        <w:t>. Als Optimizer wird der Adam Optimizer verwendet</w:t>
+        <w:t>-Funktion als Aktivierungsfunktion verwendet. Als Optimizer wird der Adam Optimizer verwendet</w:t>
       </w:r>
       <w:r>
         <w:rPr>
@@ -1001,6 +1148,29 @@
     </w:p>
     <w:p>
       <w:pPr>
+        <w:rPr>
+          <w:color w:val="FF0000"/>
+          <w:lang w:val="de-DE"/>
+        </w:rPr>
+      </w:pPr>
+      <w:r>
+        <w:rPr>
+          <w:color w:val="FF0000"/>
+          <w:lang w:val="de-DE"/>
+        </w:rPr>
+        <w:t>Bilder Format 300x200</w:t>
+      </w:r>
+    </w:p>
+    <w:p>
+      <w:pPr>
+        <w:rPr>
+          <w:color w:val="FF0000"/>
+          <w:lang w:val="de-DE"/>
+        </w:rPr>
+      </w:pPr>
+    </w:p>
+    <w:p>
+      <w:pPr>
         <w:pStyle w:val="Textkrper"/>
         <w:rPr>
           <w:lang w:val="de-DE"/>
@@ -1010,11 +1180,19 @@
         <w:rPr>
           <w:lang w:val="de-DE"/>
         </w:rPr>
-        <w:t xml:space="preserve">Um das oben erwähnte Ziel eine Deep Learning Architektur zu entwerfen, die die Handzeichen „Schere, Stein und Papier“ erkennt, wurde ein Datensatz erstellt, der Bilder von den erwähnten Handzeichen enthält. Die Aufnahmen wurden immer so angefertigt das die Handinnenfläche von der Kamera weg zeigt. Zusätzlich wurden zufällige Bilder von Händen erstellt, die weder Stein Schere oder Papier darstellen sollen und mit dem Label „Rest“ gekennzeichnet wurden. Außerdem wurde ein bereits vorhandener Datensatz von „Julien de la </w:t>
+        <w:t xml:space="preserve">Um das oben erwähnte Ziel eine Deep Learning Architektur zu entwerfen, die die Handzeichen „Schere, Stein und Papier“ erkennt, wurde ein Datensatz erstellt, der Bilder von den erwähnten Handzeichen enthält. Die Aufnahmen wurden immer so angefertigt das die Handinnenfläche von der Kamera weg zeigt. Zusätzlich wurden zufällige Bilder von Händen erstellt, die weder Stein Schere oder Papier darstellen sollen und mit dem Label „Rest“ gekennzeichnet wurden. Außerdem wurde ein bereits </w:t>
+      </w:r>
+      <w:r>
+        <w:rPr>
+          <w:color w:val="FF0000"/>
+          <w:lang w:val="de-DE"/>
+        </w:rPr>
+        <w:t xml:space="preserve">vorhandener Datensatz von „Julien de la </w:t>
       </w:r>
       <w:proofErr w:type="spellStart"/>
       <w:r>
         <w:rPr>
+          <w:color w:val="FF0000"/>
           <w:lang w:val="de-DE"/>
         </w:rPr>
         <w:t>Bruère-Terreault</w:t>
@@ -1022,15 +1200,23 @@
       <w:proofErr w:type="spellEnd"/>
       <w:r>
         <w:rPr>
-          <w:lang w:val="de-DE"/>
-        </w:rPr>
-        <w:t>“</w:t>
-      </w:r>
-      <w:r>
-        <w:rPr>
-          <w:lang w:val="de-DE"/>
-        </w:rPr>
-        <w:t xml:space="preserve"> verwendet. </w:t>
+          <w:color w:val="FF0000"/>
+          <w:lang w:val="de-DE"/>
+        </w:rPr>
+        <w:t>“ verwendet</w:t>
+      </w:r>
+      <w:r>
+        <w:rPr>
+          <w:color w:val="FF0000"/>
+          <w:lang w:val="de-DE"/>
+        </w:rPr>
+        <w:t xml:space="preserve"> (doppelt)</w:t>
+      </w:r>
+      <w:r>
+        <w:rPr>
+          <w:lang w:val="de-DE"/>
+        </w:rPr>
+        <w:t xml:space="preserve">. </w:t>
       </w:r>
       <w:r>
         <w:rPr>
@@ -1118,6 +1304,7 @@
           <w:noProof/>
           <w:lang w:val="de-DE"/>
         </w:rPr>
+        <w:lastRenderedPageBreak/>
         <w:drawing>
           <wp:inline distT="0" distB="0" distL="0" distR="0" wp14:anchorId="62D724A8" wp14:editId="72A62608">
             <wp:extent cx="2743200" cy="1828800"/>
@@ -1171,7 +1358,6 @@
     <w:p>
       <w:pPr>
         <w:pStyle w:val="Beschriftung"/>
-        <w:jc w:val="both"/>
         <w:rPr>
           <w:rFonts w:eastAsia="MS Mincho"/>
           <w:b w:val="0"/>
@@ -1230,7 +1416,7 @@
           <w:szCs w:val="16"/>
           <w:lang w:val="de-DE"/>
         </w:rPr>
-        <w:t>2</w:t>
+        <w:t>1</w:t>
       </w:r>
       <w:r>
         <w:rPr>
@@ -1252,6 +1438,2171 @@
         </w:rPr>
         <w:t>: Beispielbild aus dem verwendeten Datensatz (Papier)</w:t>
       </w:r>
+    </w:p>
+    <w:p>
+      <w:pPr>
+        <w:rPr>
+          <w:lang w:val="de-DE"/>
+        </w:rPr>
+      </w:pPr>
+    </w:p>
+    <w:p>
+      <w:pPr>
+        <w:pStyle w:val="berschrift1"/>
+        <w:rPr>
+          <w:lang w:val="de-DE"/>
+        </w:rPr>
+      </w:pPr>
+      <w:r>
+        <w:rPr>
+          <w:lang w:val="de-DE"/>
+        </w:rPr>
+        <w:t>Daten vorverarbeitung</w:t>
+      </w:r>
+    </w:p>
+    <w:p>
+      <w:pPr>
+        <w:rPr>
+          <w:color w:val="4F81BD" w:themeColor="accent1"/>
+          <w:lang w:val="de-DE"/>
+        </w:rPr>
+      </w:pPr>
+      <w:r>
+        <w:rPr>
+          <w:color w:val="4F81BD" w:themeColor="accent1"/>
+          <w:lang w:val="de-DE"/>
+        </w:rPr>
+        <w:t>Die Bilder des Datensatzes werden nicht direkt verwendet. Stattdessen werden dem Modell</w:t>
+      </w:r>
+      <w:r>
+        <w:rPr>
+          <w:color w:val="4F81BD" w:themeColor="accent1"/>
+          <w:lang w:val="de-DE"/>
+        </w:rPr>
+        <w:t xml:space="preserve"> </w:t>
+      </w:r>
+      <w:r>
+        <w:rPr>
+          <w:color w:val="4F81BD" w:themeColor="accent1"/>
+          <w:lang w:val="de-DE"/>
+        </w:rPr>
+        <w:t xml:space="preserve">augmentierte Bilder zur Verfügung gestellt. Da die </w:t>
+      </w:r>
+      <w:proofErr w:type="spellStart"/>
+      <w:r>
+        <w:rPr>
+          <w:color w:val="4F81BD" w:themeColor="accent1"/>
+          <w:lang w:val="de-DE"/>
+        </w:rPr>
+        <w:t>Augmentierungen</w:t>
+      </w:r>
+      <w:proofErr w:type="spellEnd"/>
+      <w:r>
+        <w:rPr>
+          <w:color w:val="4F81BD" w:themeColor="accent1"/>
+          <w:lang w:val="de-DE"/>
+        </w:rPr>
+        <w:t xml:space="preserve"> nach dem Zufallsprinzip vorgenommen werden, können sowohl veränderte Bilder als auch detailgetreue Nachbildungen der Originalbilder (z. B. fast ohne </w:t>
+      </w:r>
+      <w:proofErr w:type="spellStart"/>
+      <w:r>
+        <w:rPr>
+          <w:color w:val="4F81BD" w:themeColor="accent1"/>
+          <w:lang w:val="de-DE"/>
+        </w:rPr>
+        <w:t>Augmentierungen</w:t>
+      </w:r>
+      <w:proofErr w:type="spellEnd"/>
+      <w:r>
+        <w:rPr>
+          <w:color w:val="4F81BD" w:themeColor="accent1"/>
+          <w:lang w:val="de-DE"/>
+        </w:rPr>
+        <w:t>) erzeugt und beim Training verwendet werden.</w:t>
+      </w:r>
+    </w:p>
+    <w:p>
+      <w:pPr>
+        <w:rPr>
+          <w:color w:val="4F81BD" w:themeColor="accent1"/>
+          <w:lang w:val="de-DE"/>
+        </w:rPr>
+      </w:pPr>
+      <w:r>
+        <w:rPr>
+          <w:color w:val="4F81BD" w:themeColor="accent1"/>
+          <w:lang w:val="de-DE"/>
+        </w:rPr>
+        <w:t xml:space="preserve">Die Keras-Bibliothek für Deep Learning bietet die Klasse </w:t>
+      </w:r>
+      <w:proofErr w:type="spellStart"/>
+      <w:r>
+        <w:rPr>
+          <w:color w:val="4F81BD" w:themeColor="accent1"/>
+          <w:lang w:val="de-DE"/>
+        </w:rPr>
+        <w:t>ImageDataGenerator</w:t>
+      </w:r>
+      <w:proofErr w:type="spellEnd"/>
+      <w:r>
+        <w:rPr>
+          <w:color w:val="4F81BD" w:themeColor="accent1"/>
+          <w:lang w:val="de-DE"/>
+        </w:rPr>
+        <w:t xml:space="preserve"> an, welche zur Daten </w:t>
+      </w:r>
+      <w:proofErr w:type="spellStart"/>
+      <w:r>
+        <w:rPr>
+          <w:color w:val="4F81BD" w:themeColor="accent1"/>
+          <w:lang w:val="de-DE"/>
+        </w:rPr>
+        <w:t>Augmentierung</w:t>
+      </w:r>
+      <w:proofErr w:type="spellEnd"/>
+      <w:r>
+        <w:rPr>
+          <w:color w:val="4F81BD" w:themeColor="accent1"/>
+          <w:lang w:val="de-DE"/>
+        </w:rPr>
+        <w:t xml:space="preserve"> genutzt werden kann. Mithilfe des Datengenerators konnte ebenfalls der Validierungsdatensatz festgelegt werden </w:t>
+      </w:r>
+      <w:hyperlink r:id="rId7" w:history="1">
+        <w:r>
+          <w:rPr>
+            <w:rStyle w:val="Hyperlink"/>
+            <w:color w:val="4F81BD" w:themeColor="accent1"/>
+            <w:lang w:val="de-DE"/>
+          </w:rPr>
+          <w:t>https://keras.io/api/preprocessing/image/</w:t>
+        </w:r>
+      </w:hyperlink>
+      <w:r>
+        <w:rPr>
+          <w:color w:val="4F81BD" w:themeColor="accent1"/>
+          <w:lang w:val="de-DE"/>
+        </w:rPr>
+        <w:t xml:space="preserve">.  </w:t>
+      </w:r>
+    </w:p>
+    <w:p>
+      <w:pPr>
+        <w:rPr>
+          <w:color w:val="4F81BD" w:themeColor="accent1"/>
+          <w:lang w:val="de-DE"/>
+        </w:rPr>
+      </w:pPr>
+    </w:p>
+    <w:p>
+      <w:pPr>
+        <w:rPr>
+          <w:color w:val="4F81BD" w:themeColor="accent1"/>
+          <w:lang w:val="de-DE"/>
+        </w:rPr>
+      </w:pPr>
+      <w:r>
+        <w:rPr>
+          <w:color w:val="4F81BD" w:themeColor="accent1"/>
+          <w:lang w:val="de-DE"/>
+        </w:rPr>
+        <w:t>Shuffle!</w:t>
+      </w:r>
+    </w:p>
+    <w:p>
+      <w:pPr>
+        <w:pStyle w:val="Textkrper"/>
+        <w:rPr>
+          <w:lang w:val="de-DE"/>
+        </w:rPr>
+      </w:pPr>
+    </w:p>
+    <w:p>
+      <w:pPr>
+        <w:rPr>
+          <w:lang w:val="de-DE"/>
+        </w:rPr>
+      </w:pPr>
+    </w:p>
+    <w:p>
+      <w:pPr>
+        <w:pStyle w:val="berschrift1"/>
+        <w:rPr>
+          <w:lang w:val="de-DE"/>
+        </w:rPr>
+      </w:pPr>
+      <w:r>
+        <w:rPr>
+          <w:lang w:val="de-DE"/>
+        </w:rPr>
+        <w:t xml:space="preserve">Model </w:t>
+      </w:r>
+      <w:r>
+        <w:rPr>
+          <w:lang w:val="de-DE"/>
+        </w:rPr>
+        <w:t>architektur</w:t>
+      </w:r>
+    </w:p>
+    <w:p>
+      <w:pPr>
+        <w:rPr>
+          <w:lang w:val="de-DE"/>
+        </w:rPr>
+      </w:pPr>
+      <w:r>
+        <w:rPr>
+          <w:lang w:val="de-DE"/>
+        </w:rPr>
+        <w:t>Nach der Vorverarbeitung der Daten musste eine geeignete Methode zur Klassifizierung der Bilder gefunden werden. Dabei gab es mehrere Aspekte zu berücksichtigen.</w:t>
+      </w:r>
+      <w:r>
+        <w:rPr>
+          <w:lang w:val="de-DE"/>
+        </w:rPr>
+        <w:t xml:space="preserve"> </w:t>
+      </w:r>
+    </w:p>
+    <w:p>
+      <w:pPr>
+        <w:rPr>
+          <w:lang w:val="de-DE"/>
+        </w:rPr>
+      </w:pPr>
+      <w:r>
+        <w:rPr>
+          <w:lang w:val="de-DE"/>
+        </w:rPr>
+        <w:t xml:space="preserve">Zunächst musste eine grundsätzliche Variante eines </w:t>
+      </w:r>
+      <w:r>
+        <w:rPr>
+          <w:lang w:val="de-DE"/>
+        </w:rPr>
+        <w:t>künstlichen neuronalen Netzes bestimmt werden. Grundsätzlich ist es</w:t>
+      </w:r>
+      <w:r>
+        <w:rPr>
+          <w:lang w:val="de-DE"/>
+        </w:rPr>
+        <w:t xml:space="preserve"> möglich, </w:t>
+      </w:r>
+      <w:proofErr w:type="spellStart"/>
+      <w:r>
+        <w:rPr>
+          <w:lang w:val="de-DE"/>
+        </w:rPr>
+        <w:t>Feedforward</w:t>
+      </w:r>
+      <w:proofErr w:type="spellEnd"/>
+      <w:r>
+        <w:rPr>
+          <w:lang w:val="de-DE"/>
+        </w:rPr>
+        <w:t xml:space="preserve">-Netze für Bilder zu verwenden, bei denen </w:t>
+      </w:r>
+      <w:r>
+        <w:rPr>
+          <w:lang w:val="de-DE"/>
+        </w:rPr>
+        <w:t>jeder Pixel</w:t>
+      </w:r>
+      <w:r>
+        <w:rPr>
+          <w:lang w:val="de-DE"/>
+        </w:rPr>
+        <w:t xml:space="preserve"> ein Merkmal darstellt. Dabei stoßen wir jedoch auf mehrere Probleme. Denn </w:t>
+      </w:r>
+      <w:proofErr w:type="spellStart"/>
+      <w:r>
+        <w:rPr>
+          <w:lang w:val="de-DE"/>
+        </w:rPr>
+        <w:t>Feedforward</w:t>
+      </w:r>
+      <w:proofErr w:type="spellEnd"/>
+      <w:r>
+        <w:rPr>
+          <w:lang w:val="de-DE"/>
+        </w:rPr>
+        <w:t xml:space="preserve">-Netze berücksichtigen nicht die räumliche Struktur der Pixel, da diese Netze beispielsweise die Beziehungen zwischen dem ersten und dem zweiten Pixel genauso berücksichtigen wie die Beziehung zwischen dem ersten und dem zehnten Pixel. </w:t>
+      </w:r>
+      <w:proofErr w:type="spellStart"/>
+      <w:r>
+        <w:rPr>
+          <w:lang w:val="de-DE"/>
+        </w:rPr>
+        <w:t>Feedforward</w:t>
+      </w:r>
+      <w:proofErr w:type="spellEnd"/>
+      <w:r>
+        <w:rPr>
+          <w:lang w:val="de-DE"/>
+        </w:rPr>
+        <w:t>-Netze lernen also globale Beziehungen in den Merkmalen anstelle von lokalen Mustern. Es ist daher ohne weiteres nicht möglich, Objekte innerhalb eines Bildes zu erkennen.</w:t>
+      </w:r>
+      <w:r>
+        <w:rPr>
+          <w:lang w:val="de-DE"/>
+        </w:rPr>
+        <w:t xml:space="preserve"> Aus diesem Grund wurde ein </w:t>
+      </w:r>
+      <w:proofErr w:type="spellStart"/>
+      <w:r>
+        <w:rPr>
+          <w:lang w:val="de-DE"/>
+        </w:rPr>
+        <w:t>Convolutional</w:t>
+      </w:r>
+      <w:proofErr w:type="spellEnd"/>
+      <w:r>
+        <w:rPr>
+          <w:lang w:val="de-DE"/>
+        </w:rPr>
+        <w:t xml:space="preserve"> </w:t>
+      </w:r>
+      <w:proofErr w:type="spellStart"/>
+      <w:r>
+        <w:rPr>
+          <w:lang w:val="de-DE"/>
+        </w:rPr>
+        <w:t>Neural</w:t>
+      </w:r>
+      <w:proofErr w:type="spellEnd"/>
+      <w:r>
+        <w:rPr>
+          <w:lang w:val="de-DE"/>
+        </w:rPr>
+        <w:t xml:space="preserve"> Network</w:t>
+      </w:r>
+      <w:r>
+        <w:rPr>
+          <w:lang w:val="de-DE"/>
+        </w:rPr>
+        <w:t xml:space="preserve"> (CNN) als geeignete Variante festgelegt. </w:t>
+      </w:r>
+      <w:r>
+        <w:rPr>
+          <w:lang w:val="de-DE"/>
+        </w:rPr>
+        <w:t>Die</w:t>
+      </w:r>
+      <w:r>
+        <w:rPr>
+          <w:lang w:val="de-DE"/>
+        </w:rPr>
+        <w:t>se haben die</w:t>
+      </w:r>
+      <w:r>
+        <w:rPr>
+          <w:lang w:val="de-DE"/>
+        </w:rPr>
+        <w:t xml:space="preserve"> Fähigkeit, </w:t>
+      </w:r>
+      <w:r>
+        <w:rPr>
+          <w:lang w:val="de-DE"/>
+        </w:rPr>
+        <w:t>die oben beschriebenen räumlichen Strukturen der Pixel zu berücksichtigen und bringen viele weitere wichtige Eigenschaften für den Bereich der Bildverarbeitung mit.</w:t>
+      </w:r>
+      <w:r>
+        <w:rPr>
+          <w:lang w:val="de-DE"/>
+        </w:rPr>
+        <w:t xml:space="preserve"> Eine Erklärung von CNNs ginge jedoch über den Rahmen dieses Berichtes hinaus. </w:t>
+      </w:r>
+    </w:p>
+    <w:p>
+      <w:pPr>
+        <w:rPr>
+          <w:lang w:val="de-DE"/>
+        </w:rPr>
+      </w:pPr>
+      <w:r>
+        <w:rPr>
+          <w:lang w:val="de-DE"/>
+        </w:rPr>
+        <w:t xml:space="preserve">Um einen weiteren Aspekt zu bestimmen, ist </w:t>
+      </w:r>
+      <w:r>
+        <w:rPr>
+          <w:lang w:val="de-DE"/>
+        </w:rPr>
+        <w:t xml:space="preserve">ein Blick auf den Umfang der Eingabe- und Ausgabedaten hilfreich. </w:t>
+      </w:r>
+    </w:p>
+    <w:p>
+      <w:pPr>
+        <w:rPr>
+          <w:lang w:val="de-DE"/>
+        </w:rPr>
+      </w:pPr>
+      <w:r>
+        <w:rPr>
+          <w:lang w:val="de-DE"/>
+        </w:rPr>
+        <w:t xml:space="preserve">Wie bereits beschrieben, dienen die Bilder der Handzeichen mit einer Originalgröße von 300x200 Pixeln als Eingabedaten. Im Prinzip können Bilder beliebiger Größe in ein CNN eingespeist werden. Um jedoch auf Standardmethoden wie die Verwendung eines vortrainierten Netzes zurückgreifen zu können, ist es hilfreich, die Bilder auf eine quadratische Größe zu ändern. Daher wurden diese auf die Größe 224x224 Pixel </w:t>
+      </w:r>
+      <w:r>
+        <w:rPr>
+          <w:lang w:val="de-DE"/>
+        </w:rPr>
+        <w:t>angepasst</w:t>
+      </w:r>
+      <w:r>
+        <w:rPr>
+          <w:lang w:val="de-DE"/>
+        </w:rPr>
+        <w:t>.</w:t>
+      </w:r>
+      <w:r>
+        <w:rPr>
+          <w:lang w:val="de-DE"/>
+        </w:rPr>
+        <w:t xml:space="preserve"> Genauer gesagt </w:t>
+      </w:r>
+      <w:r>
+        <w:rPr>
+          <w:lang w:val="de-DE"/>
+        </w:rPr>
+        <w:t xml:space="preserve">kann ein Eingabebild besser als </w:t>
+      </w:r>
+      <w:r>
+        <w:rPr>
+          <w:lang w:val="de-DE"/>
+        </w:rPr>
+        <w:t xml:space="preserve">dreidimensionalen Tensor </w:t>
+      </w:r>
+      <w:r>
+        <w:rPr>
+          <w:lang w:val="de-DE"/>
+        </w:rPr>
+        <w:t xml:space="preserve">beschrieben werden, da sie drei Dimensionen enthalten: </w:t>
+      </w:r>
+      <w:r>
+        <w:rPr>
+          <w:lang w:val="de-DE"/>
+        </w:rPr>
+        <w:t>Breite ×</w:t>
+      </w:r>
+      <w:r>
+        <w:rPr>
+          <w:lang w:val="de-DE"/>
+        </w:rPr>
+        <w:t xml:space="preserve"> </w:t>
+      </w:r>
+      <w:r>
+        <w:rPr>
+          <w:lang w:val="de-DE"/>
+        </w:rPr>
+        <w:t>Höhe × Tiefe</w:t>
+      </w:r>
+      <w:r>
+        <w:rPr>
+          <w:lang w:val="de-DE"/>
+        </w:rPr>
+        <w:t xml:space="preserve">. Die Tiefe beschreibt dabei die Farbe eines Pixels, welche in den Farben Rot Grün Blau ausgedrückt wird. </w:t>
+      </w:r>
+      <w:r>
+        <w:rPr>
+          <w:lang w:val="de-DE"/>
+        </w:rPr>
+        <w:t xml:space="preserve">Die finale Eingabegröße des CNNs ist daher 224x224x3. </w:t>
+      </w:r>
+    </w:p>
+    <w:p>
+      <w:pPr>
+        <w:rPr>
+          <w:lang w:val="de-DE"/>
+        </w:rPr>
+      </w:pPr>
+      <w:r>
+        <w:rPr>
+          <w:lang w:val="de-DE"/>
+        </w:rPr>
+        <w:t>Als Ausgabedaten soll ein Bild einer der Kategorien Stein, Schere, Papier oder Rest zugeordnet werden. Dies ist eine bekannte Aufgabe, die als Multiklassen-Klassifikationsproblem für neuronale Netze bezeichnet wird.</w:t>
+      </w:r>
+      <w:r>
+        <w:rPr>
+          <w:lang w:val="de-DE"/>
+        </w:rPr>
+        <w:t xml:space="preserve"> </w:t>
+      </w:r>
+      <w:r>
+        <w:rPr>
+          <w:lang w:val="de-DE"/>
+        </w:rPr>
+        <w:t xml:space="preserve">Abgeleitet von diesem Hintergrund kann bereits die Ausgangsschicht des neuronalen Netzes mit 4 Neuronen bestimmt werden. Des Weiteren dient die sogenannte </w:t>
+      </w:r>
+      <w:proofErr w:type="spellStart"/>
+      <w:r>
+        <w:rPr>
+          <w:lang w:val="de-DE"/>
+        </w:rPr>
+        <w:t>Softmax</w:t>
+      </w:r>
+      <w:proofErr w:type="spellEnd"/>
+      <w:r>
+        <w:rPr>
+          <w:lang w:val="de-DE"/>
+        </w:rPr>
+        <w:t>-Funktion als Aktivierungsfunktion der Ausgabeschicht. Auf diese Weise kann eine Kombination mehrerer binärer Klassifikatoren verhindert werden. Die Funktion liefert ein Array von vier Werten mit einer Gesamtsumme von 1. Jedes Element des Arrays spiegelt die Wahrscheinlichkeit einer zu bestimmenden Kategorie wider.</w:t>
+      </w:r>
+    </w:p>
+    <w:p>
+      <w:pPr>
+        <w:rPr>
+          <w:lang w:val="de-DE"/>
+        </w:rPr>
+      </w:pPr>
+    </w:p>
+    <w:p>
+      <w:pPr>
+        <w:autoSpaceDE w:val="0"/>
+        <w:autoSpaceDN w:val="0"/>
+        <w:adjustRightInd w:val="0"/>
+        <w:jc w:val="left"/>
+        <w:rPr>
+          <w:rFonts w:ascii="CMSS8" w:hAnsi="CMSS8" w:cs="CMSS8"/>
+          <w:sz w:val="16"/>
+          <w:szCs w:val="16"/>
+          <w:lang w:val="de-DE" w:eastAsia="de-DE"/>
+        </w:rPr>
+      </w:pPr>
+      <w:proofErr w:type="spellStart"/>
+      <w:r>
+        <w:rPr>
+          <w:rFonts w:ascii="CMSSI10" w:hAnsi="CMSSI10" w:cs="CMSSI10"/>
+          <w:sz w:val="22"/>
+          <w:szCs w:val="22"/>
+          <w:lang w:val="de-DE" w:eastAsia="de-DE"/>
+        </w:rPr>
+        <w:t>softmax</w:t>
+      </w:r>
+      <w:proofErr w:type="spellEnd"/>
+      <w:r>
+        <w:rPr>
+          <w:rFonts w:ascii="CMSS10" w:hAnsi="CMSS10" w:cs="CMSS10"/>
+          <w:sz w:val="22"/>
+          <w:szCs w:val="22"/>
+          <w:lang w:val="de-DE" w:eastAsia="de-DE"/>
+        </w:rPr>
+        <w:t>(</w:t>
+      </w:r>
+      <w:r>
+        <w:rPr>
+          <w:rFonts w:ascii="CMSSBX10" w:hAnsi="CMSSBX10" w:cs="CMSSBX10"/>
+          <w:sz w:val="22"/>
+          <w:szCs w:val="22"/>
+          <w:lang w:val="de-DE" w:eastAsia="de-DE"/>
+        </w:rPr>
+        <w:t>ˆy</w:t>
+      </w:r>
+      <w:r>
+        <w:rPr>
+          <w:rFonts w:ascii="CMSS10" w:hAnsi="CMSS10" w:cs="CMSS10"/>
+          <w:sz w:val="22"/>
+          <w:szCs w:val="22"/>
+          <w:lang w:val="de-DE" w:eastAsia="de-DE"/>
+        </w:rPr>
+        <w:t>)</w:t>
+      </w:r>
+      <w:r>
+        <w:rPr>
+          <w:rFonts w:ascii="CMSSI8" w:hAnsi="CMSSI8" w:cs="CMSSI8"/>
+          <w:sz w:val="16"/>
+          <w:szCs w:val="16"/>
+          <w:lang w:val="de-DE" w:eastAsia="de-DE"/>
+        </w:rPr>
+        <w:t xml:space="preserve">i </w:t>
+      </w:r>
+      <w:r>
+        <w:rPr>
+          <w:rFonts w:ascii="CMSS10" w:hAnsi="CMSS10" w:cs="CMSS10"/>
+          <w:sz w:val="22"/>
+          <w:szCs w:val="22"/>
+          <w:lang w:val="de-DE" w:eastAsia="de-DE"/>
+        </w:rPr>
+        <w:t xml:space="preserve">= </w:t>
+      </w:r>
+      <w:proofErr w:type="spellStart"/>
+      <w:r>
+        <w:rPr>
+          <w:rFonts w:ascii="CMSS8" w:hAnsi="CMSS8" w:cs="CMSS8"/>
+          <w:sz w:val="16"/>
+          <w:szCs w:val="16"/>
+          <w:lang w:val="de-DE" w:eastAsia="de-DE"/>
+        </w:rPr>
+        <w:t>exp</w:t>
+      </w:r>
+      <w:proofErr w:type="spellEnd"/>
+      <w:r>
+        <w:rPr>
+          <w:rFonts w:ascii="CMSS8" w:hAnsi="CMSS8" w:cs="CMSS8"/>
+          <w:sz w:val="16"/>
+          <w:szCs w:val="16"/>
+          <w:lang w:val="de-DE" w:eastAsia="de-DE"/>
+        </w:rPr>
+        <w:t>(ˆ</w:t>
+      </w:r>
+      <w:proofErr w:type="spellStart"/>
+      <w:r>
+        <w:rPr>
+          <w:rFonts w:ascii="CMSSI8" w:hAnsi="CMSSI8" w:cs="CMSSI8"/>
+          <w:sz w:val="16"/>
+          <w:szCs w:val="16"/>
+          <w:lang w:val="de-DE" w:eastAsia="de-DE"/>
+        </w:rPr>
+        <w:t>y</w:t>
+      </w:r>
+      <w:r>
+        <w:rPr>
+          <w:rFonts w:ascii="CMSSI8" w:hAnsi="CMSSI8" w:cs="CMSSI8"/>
+          <w:sz w:val="12"/>
+          <w:szCs w:val="12"/>
+          <w:lang w:val="de-DE" w:eastAsia="de-DE"/>
+        </w:rPr>
+        <w:t>i</w:t>
+      </w:r>
+      <w:proofErr w:type="spellEnd"/>
+      <w:r>
+        <w:rPr>
+          <w:rFonts w:ascii="CMSSI8" w:hAnsi="CMSSI8" w:cs="CMSSI8"/>
+          <w:sz w:val="12"/>
+          <w:szCs w:val="12"/>
+          <w:lang w:val="de-DE" w:eastAsia="de-DE"/>
+        </w:rPr>
+        <w:t xml:space="preserve"> </w:t>
+      </w:r>
+      <w:r>
+        <w:rPr>
+          <w:rFonts w:ascii="CMSS8" w:hAnsi="CMSS8" w:cs="CMSS8"/>
+          <w:sz w:val="16"/>
+          <w:szCs w:val="16"/>
+          <w:lang w:val="de-DE" w:eastAsia="de-DE"/>
+        </w:rPr>
+        <w:t>)</w:t>
+      </w:r>
+    </w:p>
+    <w:p>
+      <w:pPr>
+        <w:pStyle w:val="Textkrper"/>
+        <w:rPr>
+          <w:rFonts w:ascii="CMSS8" w:hAnsi="CMSS8" w:cs="CMSS8"/>
+          <w:sz w:val="16"/>
+          <w:szCs w:val="16"/>
+          <w:lang w:val="de-DE" w:eastAsia="de-DE"/>
+        </w:rPr>
+      </w:pPr>
+      <w:r>
+        <w:rPr>
+          <w:rFonts w:ascii="CMSS8" w:hAnsi="CMSS8" w:cs="CMSS8"/>
+          <w:sz w:val="16"/>
+          <w:szCs w:val="16"/>
+          <w:lang w:val="de-DE" w:eastAsia="de-DE"/>
+        </w:rPr>
+        <w:t xml:space="preserve">Summe </w:t>
+      </w:r>
+      <w:r>
+        <w:rPr>
+          <w:rFonts w:ascii="CMSSI8" w:hAnsi="CMSSI8" w:cs="CMSSI8"/>
+          <w:sz w:val="12"/>
+          <w:szCs w:val="12"/>
+          <w:lang w:val="de-DE" w:eastAsia="de-DE"/>
+        </w:rPr>
+        <w:t xml:space="preserve">j </w:t>
+      </w:r>
+      <w:proofErr w:type="spellStart"/>
+      <w:r>
+        <w:rPr>
+          <w:rFonts w:ascii="CMSS8" w:hAnsi="CMSS8" w:cs="CMSS8"/>
+          <w:sz w:val="16"/>
+          <w:szCs w:val="16"/>
+          <w:lang w:val="de-DE" w:eastAsia="de-DE"/>
+        </w:rPr>
+        <w:t>exp</w:t>
+      </w:r>
+      <w:proofErr w:type="spellEnd"/>
+      <w:r>
+        <w:rPr>
+          <w:rFonts w:ascii="CMSS8" w:hAnsi="CMSS8" w:cs="CMSS8"/>
+          <w:sz w:val="16"/>
+          <w:szCs w:val="16"/>
+          <w:lang w:val="de-DE" w:eastAsia="de-DE"/>
+        </w:rPr>
+        <w:t>(ˆ</w:t>
+      </w:r>
+      <w:proofErr w:type="spellStart"/>
+      <w:r>
+        <w:rPr>
+          <w:rFonts w:ascii="CMSSI8" w:hAnsi="CMSSI8" w:cs="CMSSI8"/>
+          <w:sz w:val="16"/>
+          <w:szCs w:val="16"/>
+          <w:lang w:val="de-DE" w:eastAsia="de-DE"/>
+        </w:rPr>
+        <w:t>y</w:t>
+      </w:r>
+      <w:r>
+        <w:rPr>
+          <w:rFonts w:ascii="CMSSI8" w:hAnsi="CMSSI8" w:cs="CMSSI8"/>
+          <w:sz w:val="12"/>
+          <w:szCs w:val="12"/>
+          <w:lang w:val="de-DE" w:eastAsia="de-DE"/>
+        </w:rPr>
+        <w:t>j</w:t>
+      </w:r>
+      <w:proofErr w:type="spellEnd"/>
+      <w:r>
+        <w:rPr>
+          <w:rFonts w:ascii="CMSSI8" w:hAnsi="CMSSI8" w:cs="CMSSI8"/>
+          <w:sz w:val="12"/>
+          <w:szCs w:val="12"/>
+          <w:lang w:val="de-DE" w:eastAsia="de-DE"/>
+        </w:rPr>
+        <w:t xml:space="preserve"> </w:t>
+      </w:r>
+      <w:r>
+        <w:rPr>
+          <w:rFonts w:ascii="CMSS8" w:hAnsi="CMSS8" w:cs="CMSS8"/>
+          <w:sz w:val="16"/>
+          <w:szCs w:val="16"/>
+          <w:lang w:val="de-DE" w:eastAsia="de-DE"/>
+        </w:rPr>
+        <w:t>)</w:t>
+      </w:r>
+    </w:p>
+    <w:p>
+      <w:pPr>
+        <w:pStyle w:val="Textkrper"/>
+        <w:numPr>
+          <w:ilvl w:val="0"/>
+          <w:numId w:val="20"/>
+        </w:numPr>
+        <w:rPr>
+          <w:rFonts w:ascii="CMSS8" w:hAnsi="CMSS8" w:cs="CMSS8"/>
+          <w:sz w:val="16"/>
+          <w:szCs w:val="16"/>
+          <w:lang w:val="de-DE" w:eastAsia="de-DE"/>
+        </w:rPr>
+      </w:pPr>
+      <w:r>
+        <w:rPr>
+          <w:rFonts w:ascii="CMSS8" w:hAnsi="CMSS8" w:cs="CMSS8"/>
+          <w:sz w:val="16"/>
+          <w:szCs w:val="16"/>
+          <w:lang w:val="de-DE" w:eastAsia="de-DE"/>
+        </w:rPr>
+        <w:t>Vorlesung 4 S.</w:t>
+      </w:r>
+      <w:r>
+        <w:t xml:space="preserve"> </w:t>
+      </w:r>
+      <w:r>
+        <w:rPr>
+          <w:rFonts w:ascii="CMSS8" w:hAnsi="CMSS8" w:cs="CMSS8"/>
+          <w:sz w:val="16"/>
+          <w:szCs w:val="16"/>
+          <w:lang w:val="de-DE" w:eastAsia="de-DE"/>
+        </w:rPr>
+        <w:t>152</w:t>
+      </w:r>
+      <w:r>
+        <w:rPr>
+          <w:rFonts w:ascii="CMSS8" w:hAnsi="CMSS8" w:cs="CMSS8"/>
+          <w:sz w:val="16"/>
+          <w:szCs w:val="16"/>
+          <w:lang w:val="de-DE" w:eastAsia="de-DE"/>
+        </w:rPr>
+        <w:t xml:space="preserve"> =&gt; als richtige Formel darstellen</w:t>
+      </w:r>
+    </w:p>
+    <w:p>
+      <w:pPr>
+        <w:pStyle w:val="Textkrper"/>
+        <w:ind w:firstLine="0"/>
+        <w:rPr>
+          <w:rFonts w:ascii="CMSS8" w:hAnsi="CMSS8" w:cs="CMSS8"/>
+          <w:sz w:val="16"/>
+          <w:szCs w:val="16"/>
+          <w:lang w:val="de-DE" w:eastAsia="de-DE"/>
+        </w:rPr>
+      </w:pPr>
+    </w:p>
+    <w:p>
+      <w:pPr>
+        <w:pStyle w:val="Textkrper"/>
+        <w:keepNext/>
+        <w:ind w:firstLine="0"/>
+        <w:jc w:val="center"/>
+      </w:pPr>
+      <w:r>
+        <w:rPr>
+          <w:rFonts w:ascii="CMSS8" w:hAnsi="CMSS8" w:cs="CMSS8"/>
+          <w:noProof/>
+          <w:sz w:val="16"/>
+          <w:szCs w:val="16"/>
+          <w:lang w:val="de-DE" w:eastAsia="de-DE"/>
+        </w:rPr>
+        <w:lastRenderedPageBreak/>
+        <w:drawing>
+          <wp:inline distT="0" distB="0" distL="0" distR="0" wp14:anchorId="30F88622" wp14:editId="67E0E1E5">
+            <wp:extent cx="1985342" cy="3926958"/>
+            <wp:effectExtent l="0" t="0" r="0" b="0"/>
+            <wp:docPr id="1" name="Grafik 1" descr="Ein Bild, das Tisch enthält.&#10;&#10;Automatisch generierte Beschreibung"/>
+            <wp:cNvGraphicFramePr>
+              <a:graphicFrameLocks xmlns:a="http://schemas.openxmlformats.org/drawingml/2006/main" noChangeAspect="1"/>
+            </wp:cNvGraphicFramePr>
+            <a:graphic xmlns:a="http://schemas.openxmlformats.org/drawingml/2006/main">
+              <a:graphicData uri="http://schemas.openxmlformats.org/drawingml/2006/picture">
+                <pic:pic xmlns:pic="http://schemas.openxmlformats.org/drawingml/2006/picture">
+                  <pic:nvPicPr>
+                    <pic:cNvPr id="1" name="Grafik 1" descr="Ein Bild, das Tisch enthält.&#10;&#10;Automatisch generierte Beschreibung"/>
+                    <pic:cNvPicPr>
+                      <a:picLocks noChangeAspect="1" noChangeArrowheads="1"/>
+                    </pic:cNvPicPr>
+                  </pic:nvPicPr>
+                  <pic:blipFill>
+                    <a:blip r:embed="rId8">
+                      <a:extLst>
+                        <a:ext uri="{28A0092B-C50C-407E-A947-70E740481C1C}">
+                          <a14:useLocalDpi xmlns:a14="http://schemas.microsoft.com/office/drawing/2010/main" val="0"/>
+                        </a:ext>
+                      </a:extLst>
+                    </a:blip>
+                    <a:srcRect/>
+                    <a:stretch>
+                      <a:fillRect/>
+                    </a:stretch>
+                  </pic:blipFill>
+                  <pic:spPr bwMode="auto">
+                    <a:xfrm>
+                      <a:off x="0" y="0"/>
+                      <a:ext cx="1985342" cy="3926958"/>
+                    </a:xfrm>
+                    <a:prstGeom prst="rect">
+                      <a:avLst/>
+                    </a:prstGeom>
+                    <a:noFill/>
+                    <a:ln>
+                      <a:noFill/>
+                    </a:ln>
+                  </pic:spPr>
+                </pic:pic>
+              </a:graphicData>
+            </a:graphic>
+          </wp:inline>
+        </w:drawing>
+      </w:r>
+    </w:p>
+    <w:p>
+      <w:pPr>
+        <w:pStyle w:val="Beschriftung"/>
+        <w:rPr>
+          <w:b w:val="0"/>
+          <w:bCs w:val="0"/>
+        </w:rPr>
+      </w:pPr>
+      <w:bookmarkStart w:id="0" w:name="_Ref112686170"/>
+      <w:bookmarkStart w:id="1" w:name="_Ref112686182"/>
+      <w:proofErr w:type="spellStart"/>
+      <w:r>
+        <w:rPr>
+          <w:b w:val="0"/>
+          <w:bCs w:val="0"/>
+        </w:rPr>
+        <w:t>Abbildung</w:t>
+      </w:r>
+      <w:proofErr w:type="spellEnd"/>
+      <w:r>
+        <w:rPr>
+          <w:b w:val="0"/>
+          <w:bCs w:val="0"/>
+        </w:rPr>
+        <w:t xml:space="preserve"> </w:t>
+      </w:r>
+      <w:r>
+        <w:rPr>
+          <w:b w:val="0"/>
+          <w:bCs w:val="0"/>
+        </w:rPr>
+        <w:fldChar w:fldCharType="begin"/>
+      </w:r>
+      <w:r>
+        <w:rPr>
+          <w:b w:val="0"/>
+          <w:bCs w:val="0"/>
+        </w:rPr>
+        <w:instrText xml:space="preserve"> SEQ Abbildung \* ARABIC </w:instrText>
+      </w:r>
+      <w:r>
+        <w:rPr>
+          <w:b w:val="0"/>
+          <w:bCs w:val="0"/>
+        </w:rPr>
+        <w:fldChar w:fldCharType="separate"/>
+      </w:r>
+      <w:r>
+        <w:rPr>
+          <w:b w:val="0"/>
+          <w:bCs w:val="0"/>
+          <w:noProof/>
+        </w:rPr>
+        <w:t>2</w:t>
+      </w:r>
+      <w:r>
+        <w:rPr>
+          <w:b w:val="0"/>
+          <w:bCs w:val="0"/>
+        </w:rPr>
+        <w:fldChar w:fldCharType="end"/>
+      </w:r>
+      <w:bookmarkEnd w:id="1"/>
+      <w:r>
+        <w:rPr>
+          <w:b w:val="0"/>
+          <w:bCs w:val="0"/>
+        </w:rPr>
+        <w:t xml:space="preserve">: </w:t>
+      </w:r>
+      <w:proofErr w:type="spellStart"/>
+      <w:r>
+        <w:rPr>
+          <w:b w:val="0"/>
+          <w:bCs w:val="0"/>
+        </w:rPr>
+        <w:t>Architektur</w:t>
+      </w:r>
+      <w:proofErr w:type="spellEnd"/>
+      <w:r>
+        <w:rPr>
+          <w:b w:val="0"/>
+          <w:bCs w:val="0"/>
+        </w:rPr>
+        <w:t xml:space="preserve"> des </w:t>
+      </w:r>
+      <w:proofErr w:type="spellStart"/>
+      <w:r>
+        <w:rPr>
+          <w:b w:val="0"/>
+          <w:bCs w:val="0"/>
+        </w:rPr>
+        <w:t>ersten</w:t>
+      </w:r>
+      <w:proofErr w:type="spellEnd"/>
+      <w:r>
+        <w:rPr>
+          <w:b w:val="0"/>
+          <w:bCs w:val="0"/>
+        </w:rPr>
+        <w:t xml:space="preserve"> </w:t>
+      </w:r>
+      <w:proofErr w:type="spellStart"/>
+      <w:r>
+        <w:rPr>
+          <w:b w:val="0"/>
+          <w:bCs w:val="0"/>
+        </w:rPr>
+        <w:t>verwendeten</w:t>
+      </w:r>
+      <w:proofErr w:type="spellEnd"/>
+      <w:r>
+        <w:rPr>
+          <w:b w:val="0"/>
+          <w:bCs w:val="0"/>
+        </w:rPr>
+        <w:t xml:space="preserve"> CNNs</w:t>
+      </w:r>
+      <w:bookmarkEnd w:id="0"/>
+    </w:p>
+    <w:p>
+      <w:pPr>
+        <w:rPr>
+          <w:lang w:val="de-DE"/>
+        </w:rPr>
+      </w:pPr>
+    </w:p>
+    <w:p>
+      <w:pPr>
+        <w:pStyle w:val="Textkrper"/>
+        <w:rPr>
+          <w:lang w:val="de-DE"/>
+        </w:rPr>
+      </w:pPr>
+    </w:p>
+    <w:p>
+      <w:pPr>
+        <w:rPr>
+          <w:lang w:val="de-DE"/>
+        </w:rPr>
+      </w:pPr>
+      <w:r>
+        <w:rPr>
+          <w:b/>
+          <w:lang w:val="de-DE"/>
+        </w:rPr>
+        <w:fldChar w:fldCharType="begin"/>
+      </w:r>
+      <w:r>
+        <w:rPr>
+          <w:b/>
+          <w:lang w:val="de-DE"/>
+        </w:rPr>
+        <w:instrText xml:space="preserve"> REF _Ref112686182 \h </w:instrText>
+      </w:r>
+      <w:r>
+        <w:rPr>
+          <w:b/>
+          <w:lang w:val="de-DE"/>
+        </w:rPr>
+      </w:r>
+      <w:r>
+        <w:rPr>
+          <w:b/>
+          <w:lang w:val="de-DE"/>
+        </w:rPr>
+        <w:instrText xml:space="preserve"> \* MERGEFORMAT </w:instrText>
+      </w:r>
+      <w:r>
+        <w:rPr>
+          <w:b/>
+          <w:lang w:val="de-DE"/>
+        </w:rPr>
+        <w:fldChar w:fldCharType="separate"/>
+      </w:r>
+      <w:proofErr w:type="spellStart"/>
+      <w:r>
+        <w:t>Abbildung</w:t>
+      </w:r>
+      <w:proofErr w:type="spellEnd"/>
+      <w:r>
+        <w:t xml:space="preserve"> </w:t>
+      </w:r>
+      <w:r>
+        <w:rPr>
+          <w:noProof/>
+        </w:rPr>
+        <w:t>2</w:t>
+      </w:r>
+      <w:r>
+        <w:rPr>
+          <w:b/>
+          <w:lang w:val="de-DE"/>
+        </w:rPr>
+        <w:fldChar w:fldCharType="end"/>
+      </w:r>
+      <w:r>
+        <w:rPr>
+          <w:b/>
+          <w:lang w:val="de-DE"/>
+        </w:rPr>
+        <w:t xml:space="preserve"> </w:t>
+      </w:r>
+      <w:r>
+        <w:rPr>
+          <w:lang w:val="de-DE"/>
+        </w:rPr>
+        <w:t>zeigt den Aufbau des ersten verwendeten CNNs. Neben der bereits beschriebenen Größe der Eingabebilder sowie Anzahl der Neuronen der Ausgabeschicht,</w:t>
+      </w:r>
+      <w:r>
+        <w:rPr>
+          <w:lang w:val="de-DE"/>
+        </w:rPr>
+        <w:t xml:space="preserve"> kann ebenfalls der restliche Aufbau des Netzes betrachtet werden. </w:t>
+      </w:r>
+      <w:r>
+        <w:rPr>
+          <w:lang w:val="de-DE"/>
+        </w:rPr>
+        <w:t>Das CNN besteht aus drei Faltungsschichten, denen jeweils eine Pooling-Schicht angegliedert ist.</w:t>
+      </w:r>
+      <w:r>
+        <w:rPr>
+          <w:lang w:val="de-DE"/>
+        </w:rPr>
+        <w:t xml:space="preserve"> </w:t>
+      </w:r>
+      <w:r>
+        <w:rPr>
+          <w:lang w:val="de-DE"/>
+        </w:rPr>
+        <w:t xml:space="preserve">Durch diesen typischen hierarchischen Aufbau wird erzwungen, dass </w:t>
+      </w:r>
+      <w:r>
+        <w:rPr>
+          <w:lang w:val="de-DE"/>
+        </w:rPr>
+        <w:t>immer h</w:t>
+      </w:r>
+      <w:r>
+        <w:rPr>
+          <w:lang w:val="de-DE"/>
+        </w:rPr>
+        <w:t>ö</w:t>
+      </w:r>
+      <w:r>
+        <w:rPr>
+          <w:lang w:val="de-DE"/>
+        </w:rPr>
+        <w:t>herwertige und abstrakte Repr</w:t>
+      </w:r>
+      <w:r>
+        <w:rPr>
+          <w:lang w:val="de-DE"/>
+        </w:rPr>
+        <w:t>ä</w:t>
+      </w:r>
+      <w:r>
+        <w:rPr>
+          <w:lang w:val="de-DE"/>
+        </w:rPr>
+        <w:t>sentationen gelernt</w:t>
+      </w:r>
+    </w:p>
+    <w:p>
+      <w:pPr>
+        <w:rPr>
+          <w:lang w:val="de-DE"/>
+        </w:rPr>
+      </w:pPr>
+      <w:r>
+        <w:rPr>
+          <w:lang w:val="de-DE"/>
+        </w:rPr>
+        <w:t>w</w:t>
+      </w:r>
+      <w:r>
+        <w:rPr>
+          <w:lang w:val="de-DE"/>
+        </w:rPr>
+        <w:t>erden</w:t>
+      </w:r>
+      <w:r>
+        <w:rPr>
+          <w:lang w:val="de-DE"/>
+        </w:rPr>
+        <w:t xml:space="preserve"> können </w:t>
+      </w:r>
+      <w:sdt>
+        <w:sdtPr>
+          <w:rPr>
+            <w:lang w:val="de-DE"/>
+          </w:rPr>
+          <w:id w:val="1573546526"/>
+          <w:citation/>
+        </w:sdtPr>
+        <w:sdtContent>
+          <w:r>
+            <w:rPr>
+              <w:lang w:val="de-DE"/>
+            </w:rPr>
+            <w:fldChar w:fldCharType="begin"/>
+          </w:r>
+          <w:r>
+            <w:rPr>
+              <w:lang w:val="de-DE"/>
+            </w:rPr>
+            <w:instrText xml:space="preserve">CITATION Jan \p "Vorlesung 2, S.64" \l 1031 </w:instrText>
+          </w:r>
+          <w:r>
+            <w:rPr>
+              <w:lang w:val="de-DE"/>
+            </w:rPr>
+            <w:fldChar w:fldCharType="separate"/>
+          </w:r>
+          <w:r>
+            <w:rPr>
+              <w:noProof/>
+              <w:lang w:val="de-DE"/>
+            </w:rPr>
+            <w:t>[3, pp. Vorlesung 2, S.64]</w:t>
+          </w:r>
+          <w:r>
+            <w:rPr>
+              <w:lang w:val="de-DE"/>
+            </w:rPr>
+            <w:fldChar w:fldCharType="end"/>
+          </w:r>
+        </w:sdtContent>
+      </w:sdt>
+      <w:r>
+        <w:rPr>
+          <w:lang w:val="de-DE"/>
+        </w:rPr>
+        <w:t>.</w:t>
+      </w:r>
+      <w:r>
+        <w:rPr>
+          <w:lang w:val="de-DE"/>
+        </w:rPr>
+        <w:t xml:space="preserve"> Die in den Faltungsschichten verwendeten Filter besitzen jeweils eine Kernelgröße von 3x3, da kleinere Filter weniger Parameter und weniger Berechnungen benötigen. Außerdem liefern diese im Allgemeinen eine bessere Leistung als größere Filter </w:t>
+      </w:r>
+      <w:sdt>
+        <w:sdtPr>
+          <w:rPr>
+            <w:lang w:val="de-DE"/>
+          </w:rPr>
+          <w:id w:val="1842893597"/>
+          <w:citation/>
+        </w:sdtPr>
+        <w:sdtContent>
+          <w:r>
+            <w:rPr>
+              <w:lang w:val="de-DE"/>
+            </w:rPr>
+            <w:fldChar w:fldCharType="begin"/>
+          </w:r>
+          <w:r>
+            <w:rPr>
+              <w:lang w:val="de-DE"/>
+            </w:rPr>
+            <w:instrText xml:space="preserve">CITATION Gér19 \p 461 \l 1031 </w:instrText>
+          </w:r>
+          <w:r>
+            <w:rPr>
+              <w:lang w:val="de-DE"/>
+            </w:rPr>
+            <w:fldChar w:fldCharType="separate"/>
+          </w:r>
+          <w:r>
+            <w:rPr>
+              <w:noProof/>
+              <w:lang w:val="de-DE"/>
+            </w:rPr>
+            <w:t>[4, p. 461]</w:t>
+          </w:r>
+          <w:r>
+            <w:rPr>
+              <w:lang w:val="de-DE"/>
+            </w:rPr>
+            <w:fldChar w:fldCharType="end"/>
+          </w:r>
+        </w:sdtContent>
+      </w:sdt>
+      <w:r>
+        <w:rPr>
+          <w:lang w:val="de-DE"/>
+        </w:rPr>
+        <w:t>.</w:t>
+      </w:r>
+      <w:r>
+        <w:rPr>
+          <w:lang w:val="de-DE"/>
+        </w:rPr>
+        <w:t xml:space="preserve"> </w:t>
+      </w:r>
+      <w:r>
+        <w:rPr>
+          <w:lang w:val="de-DE"/>
+        </w:rPr>
+        <w:t>Bei der Anzahl der Filter wurde sich an den bereits vorgestellten verwandten Projekten orientiert.</w:t>
+      </w:r>
+      <w:r>
+        <w:rPr>
+          <w:lang w:val="de-DE"/>
+        </w:rPr>
+        <w:t xml:space="preserve"> Die Ausgabegröße einer Faltungsschicht wird als Feature-</w:t>
+      </w:r>
+      <w:proofErr w:type="spellStart"/>
+      <w:r>
+        <w:rPr>
+          <w:lang w:val="de-DE"/>
+        </w:rPr>
+        <w:t>Map</w:t>
+      </w:r>
+      <w:proofErr w:type="spellEnd"/>
+      <w:r>
+        <w:rPr>
+          <w:lang w:val="de-DE"/>
+        </w:rPr>
+        <w:t xml:space="preserve"> (Merkmalskarte) bezeichnet und lässt sich wie folgt berechnen:</w:t>
+      </w:r>
+    </w:p>
+    <w:p>
+      <w:pPr>
+        <w:rPr>
+          <w:lang w:val="de-DE"/>
+        </w:rPr>
+      </w:pPr>
+      <m:oMathPara>
+        <m:oMath>
+          <m:sSub>
+            <m:sSubPr>
+              <m:ctrlPr>
+                <w:rPr>
+                  <w:rFonts w:ascii="Cambria Math" w:hAnsi="Cambria Math"/>
+                  <w:i/>
+                  <w:lang w:val="de-DE"/>
+                </w:rPr>
+              </m:ctrlPr>
+            </m:sSubPr>
+            <m:e>
+              <m:r>
+                <w:rPr>
+                  <w:rFonts w:ascii="Cambria Math" w:hAnsi="Cambria Math"/>
+                  <w:lang w:val="de-DE"/>
+                </w:rPr>
+                <m:t>N</m:t>
+              </m:r>
+            </m:e>
+            <m:sub>
+              <m:r>
+                <w:rPr>
+                  <w:rFonts w:ascii="Cambria Math" w:hAnsi="Cambria Math"/>
+                  <w:lang w:val="de-DE"/>
+                </w:rPr>
+                <m:t>out</m:t>
+              </m:r>
+            </m:sub>
+          </m:sSub>
+          <m:r>
+            <w:rPr>
+              <w:rFonts w:ascii="Cambria Math" w:eastAsia="Cambria Math" w:hAnsi="Cambria Math" w:cs="Cambria Math"/>
+              <w:lang w:val="de-DE"/>
+            </w:rPr>
+            <m:t>=</m:t>
+          </m:r>
+          <m:f>
+            <m:fPr>
+              <m:ctrlPr>
+                <w:rPr>
+                  <w:rFonts w:ascii="Cambria Math" w:eastAsia="Cambria Math" w:hAnsi="Cambria Math" w:cs="Cambria Math"/>
+                  <w:i/>
+                  <w:lang w:val="de-DE"/>
+                </w:rPr>
+              </m:ctrlPr>
+            </m:fPr>
+            <m:num>
+              <m:sSub>
+                <m:sSubPr>
+                  <m:ctrlPr>
+                    <w:rPr>
+                      <w:rFonts w:ascii="Cambria Math" w:hAnsi="Cambria Math"/>
+                      <w:lang w:val="de-DE"/>
+                    </w:rPr>
+                  </m:ctrlPr>
+                </m:sSubPr>
+                <m:e>
+                  <m:r>
+                    <w:rPr>
+                      <w:rFonts w:ascii="Cambria Math" w:hAnsi="Cambria Math"/>
+                      <w:lang w:val="de-DE"/>
+                    </w:rPr>
+                    <m:t>(N</m:t>
+                  </m:r>
+                </m:e>
+                <m:sub>
+                  <m:r>
+                    <w:rPr>
+                      <w:rFonts w:ascii="Cambria Math" w:hAnsi="Cambria Math"/>
+                      <w:lang w:val="de-DE"/>
+                    </w:rPr>
+                    <m:t>in</m:t>
+                  </m:r>
+                </m:sub>
+              </m:sSub>
+              <m:r>
+                <w:rPr>
+                  <w:rFonts w:ascii="Cambria Math" w:hAnsi="Cambria Math"/>
+                  <w:lang w:val="de-DE"/>
+                </w:rPr>
+                <m:t>-F)</m:t>
+              </m:r>
+            </m:num>
+            <m:den>
+              <m:r>
+                <w:rPr>
+                  <w:rFonts w:ascii="Cambria Math" w:eastAsia="Cambria Math" w:hAnsi="Cambria Math" w:cs="Cambria Math"/>
+                  <w:lang w:val="de-DE"/>
+                </w:rPr>
+                <m:t>s</m:t>
+              </m:r>
+            </m:den>
+          </m:f>
+          <m:r>
+            <w:rPr>
+              <w:rFonts w:ascii="Cambria Math" w:eastAsia="Cambria Math" w:hAnsi="Cambria Math" w:cs="Cambria Math"/>
+              <w:lang w:val="de-DE"/>
+            </w:rPr>
+            <m:t>+1</m:t>
+          </m:r>
+        </m:oMath>
+      </m:oMathPara>
+    </w:p>
+    <w:p>
+      <w:pPr>
+        <w:rPr>
+          <w:lang w:val="de-DE"/>
+        </w:rPr>
+      </w:pPr>
+      <w:r>
+        <w:rPr>
+          <w:lang w:val="de-DE"/>
+        </w:rPr>
+        <w:t xml:space="preserve">Dabei beschreibt </w:t>
+      </w:r>
+      <m:oMath>
+        <m:sSub>
+          <m:sSubPr>
+            <m:ctrlPr>
+              <w:rPr>
+                <w:rFonts w:ascii="Cambria Math" w:hAnsi="Cambria Math"/>
+                <w:i/>
+                <w:lang w:val="de-DE"/>
+              </w:rPr>
+            </m:ctrlPr>
+          </m:sSubPr>
+          <m:e>
+            <m:r>
+              <w:rPr>
+                <w:rFonts w:ascii="Cambria Math" w:hAnsi="Cambria Math"/>
+                <w:lang w:val="de-DE"/>
+              </w:rPr>
+              <m:t>N</m:t>
+            </m:r>
+          </m:e>
+          <m:sub>
+            <m:r>
+              <w:rPr>
+                <w:rFonts w:ascii="Cambria Math" w:hAnsi="Cambria Math"/>
+                <w:lang w:val="de-DE"/>
+              </w:rPr>
+              <m:t>in</m:t>
+            </m:r>
+          </m:sub>
+        </m:sSub>
+      </m:oMath>
+      <w:r>
+        <w:rPr>
+          <w:lang w:val="de-DE"/>
+        </w:rPr>
+        <w:t xml:space="preserve"> die Eingangsgröße und F die Filtergröße sowie s den </w:t>
+      </w:r>
+      <w:proofErr w:type="spellStart"/>
+      <w:r>
+        <w:rPr>
+          <w:lang w:val="de-DE"/>
+        </w:rPr>
+        <w:t>Stride</w:t>
+      </w:r>
+      <w:proofErr w:type="spellEnd"/>
+      <w:r>
+        <w:rPr>
+          <w:lang w:val="de-DE"/>
+        </w:rPr>
+        <w:t xml:space="preserve">. Wie in </w:t>
+      </w:r>
+      <w:r>
+        <w:rPr>
+          <w:lang w:val="de-DE"/>
+        </w:rPr>
+        <w:fldChar w:fldCharType="begin"/>
+      </w:r>
+      <w:r>
+        <w:rPr>
+          <w:lang w:val="de-DE"/>
+        </w:rPr>
+        <w:instrText xml:space="preserve"> REF _Ref112686182 \h </w:instrText>
+      </w:r>
+      <w:r>
+        <w:rPr>
+          <w:lang w:val="de-DE"/>
+        </w:rPr>
+      </w:r>
+      <w:r>
+        <w:rPr>
+          <w:lang w:val="de-DE"/>
+        </w:rPr>
+        <w:instrText xml:space="preserve"> \* MERGEFORMAT </w:instrText>
+      </w:r>
+      <w:r>
+        <w:rPr>
+          <w:lang w:val="de-DE"/>
+        </w:rPr>
+        <w:fldChar w:fldCharType="separate"/>
+      </w:r>
+      <w:proofErr w:type="spellStart"/>
+      <w:r>
+        <w:t>Abbildung</w:t>
+      </w:r>
+      <w:proofErr w:type="spellEnd"/>
+      <w:r>
+        <w:t xml:space="preserve"> </w:t>
+      </w:r>
+      <w:r>
+        <w:rPr>
+          <w:noProof/>
+        </w:rPr>
+        <w:t>2</w:t>
+      </w:r>
+      <w:r>
+        <w:rPr>
+          <w:lang w:val="de-DE"/>
+        </w:rPr>
+        <w:fldChar w:fldCharType="end"/>
+      </w:r>
+      <w:r>
+        <w:rPr>
+          <w:lang w:val="de-DE"/>
+        </w:rPr>
+        <w:t xml:space="preserve"> zu sehen, ergibt sich daher beispielsweise als Ausgabe der ersten Faltungsschicht 16 Feature-Maps </w:t>
+      </w:r>
+      <w:r>
+        <w:rPr>
+          <w:lang w:val="de-DE"/>
+        </w:rPr>
+        <w:t>jeweils in einer Größe von 222x222x3.</w:t>
+      </w:r>
+    </w:p>
+    <w:p>
+      <w:pPr>
+        <w:rPr>
+          <w:lang w:val="de-DE"/>
+        </w:rPr>
+      </w:pPr>
+      <w:r>
+        <w:rPr>
+          <w:lang w:val="de-DE"/>
+        </w:rPr>
+        <w:t xml:space="preserve">Als letzte Schicht vor der Ausgabeschicht wird eine vollständig verbundene Feed-Forward-Schicht verwendet, um </w:t>
+      </w:r>
+      <w:r>
+        <w:rPr>
+          <w:lang w:val="de-DE"/>
+        </w:rPr>
+        <w:t>die gesammelten Informationen zusammenzuführen, bevor die Ausgabeschicht eine Klassifizierung vornimmt.</w:t>
+      </w:r>
+    </w:p>
+    <w:p>
+      <w:pPr>
+        <w:rPr>
+          <w:lang w:val="de-DE"/>
+        </w:rPr>
+      </w:pPr>
+      <w:r>
+        <w:rPr>
+          <w:bCs/>
+          <w:lang w:val="de-DE"/>
+        </w:rPr>
+        <w:t xml:space="preserve">Aus </w:t>
+      </w:r>
+      <w:r>
+        <w:rPr>
+          <w:bCs/>
+          <w:lang w:val="de-DE"/>
+        </w:rPr>
+        <w:fldChar w:fldCharType="begin"/>
+      </w:r>
+      <w:r>
+        <w:rPr>
+          <w:bCs/>
+          <w:lang w:val="de-DE"/>
+        </w:rPr>
+        <w:instrText xml:space="preserve"> REF _Ref112686182 \h </w:instrText>
+      </w:r>
+      <w:r>
+        <w:rPr>
+          <w:bCs/>
+          <w:lang w:val="de-DE"/>
+        </w:rPr>
+      </w:r>
+      <w:r>
+        <w:rPr>
+          <w:bCs/>
+          <w:lang w:val="de-DE"/>
+        </w:rPr>
+        <w:instrText xml:space="preserve"> \* MERGEFORMAT </w:instrText>
+      </w:r>
+      <w:r>
+        <w:rPr>
+          <w:bCs/>
+          <w:lang w:val="de-DE"/>
+        </w:rPr>
+        <w:fldChar w:fldCharType="separate"/>
+      </w:r>
+      <w:proofErr w:type="spellStart"/>
+      <w:r>
+        <w:rPr>
+          <w:bCs/>
+        </w:rPr>
+        <w:t>Abbildung</w:t>
+      </w:r>
+      <w:proofErr w:type="spellEnd"/>
+      <w:r>
+        <w:rPr>
+          <w:bCs/>
+        </w:rPr>
+        <w:t xml:space="preserve"> </w:t>
+      </w:r>
+      <w:r>
+        <w:rPr>
+          <w:bCs/>
+          <w:noProof/>
+        </w:rPr>
+        <w:t>2</w:t>
+      </w:r>
+      <w:r>
+        <w:rPr>
+          <w:bCs/>
+          <w:lang w:val="de-DE"/>
+        </w:rPr>
+        <w:fldChar w:fldCharType="end"/>
+      </w:r>
+      <w:r>
+        <w:rPr>
+          <w:bCs/>
+          <w:lang w:val="de-DE"/>
+        </w:rPr>
+        <w:t xml:space="preserve"> kann jedoch nicht </w:t>
+      </w:r>
+      <w:r>
+        <w:rPr>
+          <w:bCs/>
+          <w:lang w:val="de-DE"/>
+        </w:rPr>
+        <w:t xml:space="preserve">jede Information über das Netz </w:t>
+      </w:r>
+      <w:r>
+        <w:rPr>
+          <w:bCs/>
+          <w:lang w:val="de-DE"/>
+        </w:rPr>
+        <w:t>abgelesen</w:t>
+      </w:r>
+      <w:r>
+        <w:rPr>
+          <w:bCs/>
+          <w:lang w:val="de-DE"/>
+        </w:rPr>
+        <w:t xml:space="preserve"> werden. Denn die</w:t>
+      </w:r>
+      <w:r>
+        <w:rPr>
+          <w:bCs/>
+          <w:lang w:val="de-DE"/>
+        </w:rPr>
+        <w:t xml:space="preserve"> </w:t>
+      </w:r>
+      <w:r>
+        <w:rPr>
+          <w:lang w:val="de-DE"/>
+        </w:rPr>
+        <w:t xml:space="preserve">Faltungsschichten verwenden jeweils </w:t>
+      </w:r>
+      <w:r>
+        <w:rPr>
+          <w:lang w:val="de-DE"/>
+        </w:rPr>
+        <w:t xml:space="preserve">die </w:t>
+      </w:r>
+      <w:proofErr w:type="spellStart"/>
+      <w:r>
+        <w:rPr>
+          <w:lang w:val="de-DE"/>
+        </w:rPr>
+        <w:t>Rectified</w:t>
+      </w:r>
+      <w:proofErr w:type="spellEnd"/>
+      <w:r>
+        <w:rPr>
+          <w:lang w:val="de-DE"/>
+        </w:rPr>
+        <w:t xml:space="preserve"> Linear Unit-Funktion (</w:t>
+      </w:r>
+      <w:proofErr w:type="spellStart"/>
+      <w:r>
+        <w:rPr>
+          <w:lang w:val="de-DE"/>
+        </w:rPr>
+        <w:t>ReLU</w:t>
+      </w:r>
+      <w:proofErr w:type="spellEnd"/>
+      <w:r>
+        <w:rPr>
+          <w:lang w:val="de-DE"/>
+        </w:rPr>
+        <w:t xml:space="preserve">) als Aktivierungsfunktion, da sie eine </w:t>
+      </w:r>
+      <w:r>
+        <w:rPr>
+          <w:lang w:val="de-DE"/>
+        </w:rPr>
+        <w:t>unübertroffene</w:t>
+      </w:r>
+      <w:r>
+        <w:rPr>
+          <w:lang w:val="de-DE"/>
+        </w:rPr>
+        <w:t xml:space="preserve"> Rechengeschwindigkeit hat und sich in der Praxis sehr bewährt hat</w:t>
+      </w:r>
+      <w:r>
+        <w:rPr>
+          <w:lang w:val="de-DE"/>
+        </w:rPr>
+        <w:t xml:space="preserve"> </w:t>
+      </w:r>
+      <w:sdt>
+        <w:sdtPr>
+          <w:rPr>
+            <w:lang w:val="de-DE"/>
+          </w:rPr>
+          <w:id w:val="1132756414"/>
+          <w:citation/>
+        </w:sdtPr>
+        <w:sdtContent>
+          <w:r>
+            <w:rPr>
+              <w:lang w:val="de-DE"/>
+            </w:rPr>
+            <w:fldChar w:fldCharType="begin"/>
+          </w:r>
+          <w:r>
+            <w:rPr>
+              <w:lang w:val="de-DE"/>
+            </w:rPr>
+            <w:instrText xml:space="preserve">CITATION Gér19 \p 292 \l 1031 </w:instrText>
+          </w:r>
+          <w:r>
+            <w:rPr>
+              <w:lang w:val="de-DE"/>
+            </w:rPr>
+            <w:fldChar w:fldCharType="separate"/>
+          </w:r>
+          <w:r>
+            <w:rPr>
+              <w:noProof/>
+              <w:lang w:val="de-DE"/>
+            </w:rPr>
+            <w:t>[3, p. 292]</w:t>
+          </w:r>
+          <w:r>
+            <w:rPr>
+              <w:lang w:val="de-DE"/>
+            </w:rPr>
+            <w:fldChar w:fldCharType="end"/>
+          </w:r>
+        </w:sdtContent>
+      </w:sdt>
+      <w:r>
+        <w:rPr>
+          <w:lang w:val="de-DE"/>
+        </w:rPr>
+        <w:t xml:space="preserve">. Um den Fehler des Netzes zu bestimmen, wird die kategorische </w:t>
+      </w:r>
+      <w:r>
+        <w:rPr>
+          <w:lang w:val="de-DE"/>
+        </w:rPr>
+        <w:t>Kreuzentropie</w:t>
+      </w:r>
+      <w:r>
+        <w:rPr>
+          <w:lang w:val="de-DE"/>
+        </w:rPr>
+        <w:t xml:space="preserve"> aus </w:t>
+      </w:r>
+      <w:proofErr w:type="spellStart"/>
+      <w:r>
+        <w:rPr>
+          <w:lang w:val="de-DE"/>
+        </w:rPr>
+        <w:t>Tensorflow</w:t>
+      </w:r>
+      <w:proofErr w:type="spellEnd"/>
+      <w:r>
+        <w:rPr>
+          <w:lang w:val="de-DE"/>
+        </w:rPr>
+        <w:t xml:space="preserve"> Keras als Loss-Funktion verwendet. Als </w:t>
+      </w:r>
+      <w:proofErr w:type="spellStart"/>
+      <w:r>
+        <w:rPr>
+          <w:lang w:val="de-DE"/>
+        </w:rPr>
+        <w:t>Gradientenabstiegs</w:t>
+      </w:r>
+      <w:proofErr w:type="spellEnd"/>
+      <w:r>
+        <w:rPr>
+          <w:lang w:val="de-DE"/>
+        </w:rPr>
+        <w:t xml:space="preserve">-Optimierungsalgorithmus </w:t>
+      </w:r>
+      <w:r>
+        <w:rPr>
+          <w:lang w:val="de-DE"/>
+        </w:rPr>
+        <w:t>muss</w:t>
+      </w:r>
+      <w:r>
+        <w:rPr>
+          <w:lang w:val="de-DE"/>
+        </w:rPr>
+        <w:t xml:space="preserve"> </w:t>
+      </w:r>
+      <w:r>
+        <w:rPr>
+          <w:lang w:val="de-DE"/>
+        </w:rPr>
+        <w:t>das</w:t>
+      </w:r>
+      <w:r>
+        <w:rPr>
+          <w:lang w:val="de-DE"/>
+        </w:rPr>
+        <w:t xml:space="preserve"> Verfahren Adam </w:t>
+      </w:r>
+      <w:r>
+        <w:rPr>
+          <w:lang w:val="de-DE"/>
+        </w:rPr>
+        <w:t>sein</w:t>
+      </w:r>
+      <w:r>
+        <w:rPr>
+          <w:lang w:val="de-DE"/>
+        </w:rPr>
+        <w:t xml:space="preserve"> Potenzial zeigen. </w:t>
+      </w:r>
+      <w:r>
+        <w:rPr>
+          <w:lang w:val="de-DE"/>
+        </w:rPr>
+        <w:t>Es ist</w:t>
+      </w:r>
+      <w:r>
+        <w:rPr>
+          <w:lang w:val="de-DE"/>
+        </w:rPr>
+        <w:t xml:space="preserve"> </w:t>
+      </w:r>
+      <w:r>
+        <w:rPr>
+          <w:lang w:val="de-DE"/>
+        </w:rPr>
+        <w:t>einer der</w:t>
+      </w:r>
+      <w:r>
+        <w:rPr>
+          <w:lang w:val="de-DE"/>
+        </w:rPr>
+        <w:t xml:space="preserve"> beliebtesten Algorithmen, da </w:t>
+      </w:r>
+      <w:r>
+        <w:rPr>
+          <w:lang w:val="de-DE"/>
+        </w:rPr>
+        <w:t>er</w:t>
+      </w:r>
+      <w:r>
+        <w:rPr>
+          <w:lang w:val="de-DE"/>
+        </w:rPr>
+        <w:t xml:space="preserve"> schneller als die regulären </w:t>
+      </w:r>
+      <w:proofErr w:type="spellStart"/>
+      <w:r>
+        <w:rPr>
+          <w:lang w:val="de-DE"/>
+        </w:rPr>
+        <w:t>Gradientenabstiegsalgorithmen</w:t>
+      </w:r>
+      <w:proofErr w:type="spellEnd"/>
+      <w:r>
+        <w:rPr>
+          <w:lang w:val="de-DE"/>
+        </w:rPr>
+        <w:t xml:space="preserve"> </w:t>
+      </w:r>
+      <w:r>
+        <w:rPr>
+          <w:lang w:val="de-DE"/>
+        </w:rPr>
+        <w:t xml:space="preserve">ist </w:t>
+      </w:r>
+      <w:r>
+        <w:rPr>
+          <w:lang w:val="de-DE"/>
+        </w:rPr>
+        <w:t>und das Modelltraining beschleunigen k</w:t>
+      </w:r>
+      <w:r>
+        <w:rPr>
+          <w:lang w:val="de-DE"/>
+        </w:rPr>
+        <w:t>ann</w:t>
+      </w:r>
+      <w:r>
+        <w:rPr>
+          <w:lang w:val="de-DE"/>
+        </w:rPr>
+        <w:t>.</w:t>
+      </w:r>
+    </w:p>
+    <w:p>
+      <w:pPr>
+        <w:rPr>
+          <w:bCs/>
+          <w:lang w:val="de-DE"/>
+        </w:rPr>
+      </w:pPr>
+    </w:p>
+    <w:p>
+      <w:pPr>
+        <w:rPr>
+          <w:lang w:val="de-DE"/>
+        </w:rPr>
+      </w:pPr>
+      <w:r>
+        <w:rPr>
+          <w:bCs/>
+          <w:lang w:val="de-DE"/>
+        </w:rPr>
+        <w:t>Die Struktur des CNN wurde experimentell um Schichten erweitert</w:t>
+      </w:r>
+      <w:r>
+        <w:rPr>
+          <w:bCs/>
+          <w:lang w:val="de-DE"/>
+        </w:rPr>
+        <w:t xml:space="preserve"> </w:t>
+      </w:r>
+      <w:r>
+        <w:rPr>
+          <w:bCs/>
+          <w:lang w:val="de-DE"/>
+        </w:rPr>
+        <w:t>und es wurde eine höhere Anzahl von Filtern verwendet.</w:t>
+      </w:r>
+      <w:r>
+        <w:rPr>
+          <w:bCs/>
+          <w:lang w:val="de-DE"/>
+        </w:rPr>
+        <w:t xml:space="preserve"> </w:t>
+      </w:r>
+      <w:r>
+        <w:rPr>
+          <w:bCs/>
+          <w:lang w:val="de-DE"/>
+        </w:rPr>
+        <w:t xml:space="preserve">Da auf diese Weise die Rechenlast enorm zunimmt wurde jedoch nach weiteren Möglichkeiten gesucht. </w:t>
+      </w:r>
+    </w:p>
+    <w:p>
+      <w:pPr>
+        <w:rPr>
+          <w:lang w:val="de-DE"/>
+        </w:rPr>
+      </w:pPr>
+      <w:r>
+        <w:rPr>
+          <w:lang w:val="de-DE"/>
+        </w:rPr>
+        <w:t xml:space="preserve">In den vergangenen Jahren wurden etliche Varianten an CNN-Architekturen veröffentlicht, die sich als hoch effizient erwiesen </w:t>
+      </w:r>
+      <w:sdt>
+        <w:sdtPr>
+          <w:rPr>
+            <w:lang w:val="de-DE"/>
+          </w:rPr>
+          <w:id w:val="-1356736311"/>
+          <w:citation/>
+        </w:sdtPr>
+        <w:sdtContent>
+          <w:r>
+            <w:rPr>
+              <w:lang w:val="de-DE"/>
+            </w:rPr>
+            <w:fldChar w:fldCharType="begin"/>
+          </w:r>
+          <w:r>
+            <w:rPr>
+              <w:lang w:val="de-DE"/>
+            </w:rPr>
+            <w:instrText xml:space="preserve">CITATION Gér19 \p 463-482 \l 1031 </w:instrText>
+          </w:r>
+          <w:r>
+            <w:rPr>
+              <w:lang w:val="de-DE"/>
+            </w:rPr>
+            <w:fldChar w:fldCharType="separate"/>
+          </w:r>
+          <w:r>
+            <w:rPr>
+              <w:noProof/>
+              <w:lang w:val="de-DE"/>
+            </w:rPr>
+            <w:t>[4, pp. 463-482]</w:t>
+          </w:r>
+          <w:r>
+            <w:rPr>
+              <w:lang w:val="de-DE"/>
+            </w:rPr>
+            <w:fldChar w:fldCharType="end"/>
+          </w:r>
+        </w:sdtContent>
+      </w:sdt>
+      <w:r>
+        <w:rPr>
+          <w:lang w:val="de-DE"/>
+        </w:rPr>
+        <w:t xml:space="preserve">. </w:t>
+      </w:r>
+      <w:r>
+        <w:rPr>
+          <w:lang w:val="de-DE"/>
+        </w:rPr>
+        <w:t>Als Maß für den Fortschritt der Architekturen kann die Fehlerquote des bekannten Wettbewerbs „</w:t>
+      </w:r>
+      <w:proofErr w:type="spellStart"/>
+      <w:r>
+        <w:rPr>
+          <w:lang w:val="de-DE"/>
+        </w:rPr>
+        <w:t>ImageNet</w:t>
+      </w:r>
+      <w:proofErr w:type="spellEnd"/>
+      <w:r>
+        <w:rPr>
+          <w:lang w:val="de-DE"/>
+        </w:rPr>
+        <w:t xml:space="preserve">“ dienen </w:t>
+      </w:r>
+      <w:sdt>
+        <w:sdtPr>
+          <w:rPr>
+            <w:lang w:val="de-DE"/>
+          </w:rPr>
+          <w:id w:val="-955097617"/>
+          <w:citation/>
+        </w:sdtPr>
+        <w:sdtContent>
+          <w:r>
+            <w:rPr>
+              <w:lang w:val="de-DE"/>
+            </w:rPr>
+            <w:fldChar w:fldCharType="begin"/>
+          </w:r>
+          <w:r>
+            <w:rPr>
+              <w:lang w:val="de-DE"/>
+            </w:rPr>
+            <w:instrText xml:space="preserve"> CITATION Sta21 \l 1031 </w:instrText>
+          </w:r>
+          <w:r>
+            <w:rPr>
+              <w:lang w:val="de-DE"/>
+            </w:rPr>
+            <w:fldChar w:fldCharType="separate"/>
+          </w:r>
+          <w:r>
+            <w:rPr>
+              <w:noProof/>
+              <w:lang w:val="de-DE"/>
+            </w:rPr>
+            <w:t>[5]</w:t>
+          </w:r>
+          <w:r>
+            <w:rPr>
+              <w:lang w:val="de-DE"/>
+            </w:rPr>
+            <w:fldChar w:fldCharType="end"/>
+          </w:r>
+        </w:sdtContent>
+      </w:sdt>
+      <w:r>
+        <w:rPr>
+          <w:lang w:val="de-DE"/>
+        </w:rPr>
+        <w:t xml:space="preserve">. </w:t>
+      </w:r>
+    </w:p>
+    <w:p>
+      <w:pPr>
+        <w:rPr>
+          <w:lang w:val="de-DE"/>
+        </w:rPr>
+      </w:pPr>
+    </w:p>
+    <w:p>
+      <w:pPr>
+        <w:pStyle w:val="Textkrper"/>
+        <w:rPr>
+          <w:lang w:val="de-DE"/>
+        </w:rPr>
+      </w:pPr>
+    </w:p>
+    <w:p>
+      <w:pPr>
+        <w:rPr>
+          <w:lang w:val="de-DE"/>
+        </w:rPr>
+      </w:pPr>
+    </w:p>
+    <w:p>
+      <w:pPr>
+        <w:pStyle w:val="berschrift1"/>
+        <w:jc w:val="center"/>
+        <w:rPr>
+          <w:lang w:val="de-DE"/>
+        </w:rPr>
+      </w:pPr>
+      <w:r>
+        <w:rPr>
+          <w:lang w:val="de-DE"/>
+        </w:rPr>
+        <w:t>Experimente</w:t>
+      </w:r>
+    </w:p>
+    <w:p>
+      <w:pPr>
+        <w:pStyle w:val="berschrift3"/>
+        <w:rPr>
+          <w:lang w:val="de-DE"/>
+        </w:rPr>
+      </w:pPr>
+      <w:r>
+        <w:rPr>
+          <w:lang w:val="de-DE"/>
+        </w:rPr>
+        <w:t xml:space="preserve">Baseline tests =&gt; </w:t>
+      </w:r>
+      <w:r>
+        <w:rPr>
+          <w:lang w:val="de-DE"/>
+        </w:rPr>
+        <w:t xml:space="preserve">Tests mit wenigen bildern, um zu zeigen das das Modell das Problem lernen kann </w:t>
+      </w:r>
+    </w:p>
+    <w:p>
+      <w:pPr>
+        <w:pStyle w:val="berschrift3"/>
+        <w:jc w:val="left"/>
+        <w:rPr>
+          <w:lang w:val="de-DE"/>
+        </w:rPr>
+      </w:pPr>
+      <w:r>
+        <w:rPr>
+          <w:lang w:val="de-DE"/>
+        </w:rPr>
+        <w:t>Regularisierungen</w:t>
+      </w:r>
+    </w:p>
+    <w:p>
+      <w:pPr>
+        <w:pStyle w:val="berschrift3"/>
+        <w:rPr>
+          <w:lang w:val="de-DE"/>
+        </w:rPr>
+      </w:pPr>
+    </w:p>
+    <w:p>
+      <w:pPr>
+        <w:rPr>
+          <w:lang w:val="de-DE"/>
+        </w:rPr>
+      </w:pPr>
     </w:p>
     <w:p>
       <w:pPr>
@@ -1848,82 +4199,46 @@
     </w:p>
     <w:p>
       <w:pPr>
+        <w:pStyle w:val="berschrift2"/>
+        <w:rPr>
+          <w:lang w:val="de-DE"/>
+        </w:rPr>
+      </w:pPr>
+      <w:r>
+        <w:rPr>
+          <w:lang w:val="de-DE"/>
+        </w:rPr>
+        <w:t xml:space="preserve">Ergebnisse </w:t>
+      </w:r>
+      <w:r>
+        <w:rPr>
+          <w:lang w:val="de-DE"/>
+        </w:rPr>
+        <w:t xml:space="preserve">der Lernrate </w:t>
+      </w:r>
+      <w:r>
+        <w:rPr>
+          <w:lang w:val="de-DE"/>
+        </w:rPr>
+        <w:t xml:space="preserve">einer </w:t>
+      </w:r>
+      <w:r>
+        <w:rPr>
+          <w:lang w:val="de-DE"/>
+        </w:rPr>
+        <w:t xml:space="preserve">nicht </w:t>
+      </w:r>
+      <w:r>
+        <w:rPr>
+          <w:lang w:val="de-DE"/>
+        </w:rPr>
+        <w:t>optimierten KI</w:t>
+      </w:r>
+    </w:p>
+    <w:p>
+      <w:pPr>
         <w:pStyle w:val="Textkrper"/>
         <w:rPr>
-          <w:color w:val="FF0000"/>
-          <w:lang w:val="de-DE"/>
-        </w:rPr>
-      </w:pPr>
-      <w:r>
-        <w:rPr>
-          <w:lang w:val="de-DE"/>
-        </w:rPr>
-        <w:t xml:space="preserve">Die </w:t>
-      </w:r>
-      <w:proofErr w:type="spellStart"/>
-      <w:r>
-        <w:rPr>
-          <w:lang w:val="de-DE"/>
-        </w:rPr>
-        <w:t>Softmax</w:t>
-      </w:r>
-      <w:proofErr w:type="spellEnd"/>
-      <w:r>
-        <w:rPr>
-          <w:lang w:val="de-DE"/>
-        </w:rPr>
-        <w:t xml:space="preserve">-Funktion als Aktivierungsfunktion ist eine gängige Lösung, um eine Kombination mehrerer binärer Klassifikatoren zu verhindern. Die Funktion liefert ein Array von vier Werten mit der Gesamtsumme 1. Jedes Element des Arrays spiegelt die Wahrscheinlichkeit einer zu bestimmenden Kategorie wieder. </w:t>
-      </w:r>
-      <w:r>
-        <w:rPr>
-          <w:color w:val="FF0000"/>
-          <w:lang w:val="de-DE"/>
-        </w:rPr>
-        <w:t>Kapitel verfassen</w:t>
-      </w:r>
-    </w:p>
-    <w:p>
-      <w:pPr>
-        <w:pStyle w:val="berschrift2"/>
-        <w:rPr>
-          <w:lang w:val="de-DE"/>
-        </w:rPr>
-      </w:pPr>
-      <w:r>
-        <w:rPr>
-          <w:lang w:val="de-DE"/>
-        </w:rPr>
-        <w:t xml:space="preserve">Ergebnisse </w:t>
-      </w:r>
-      <w:r>
-        <w:rPr>
-          <w:lang w:val="de-DE"/>
-        </w:rPr>
-        <w:t xml:space="preserve">der Lernrate </w:t>
-      </w:r>
-      <w:r>
-        <w:rPr>
-          <w:lang w:val="de-DE"/>
-        </w:rPr>
-        <w:t xml:space="preserve">einer </w:t>
-      </w:r>
-      <w:r>
-        <w:rPr>
-          <w:lang w:val="de-DE"/>
-        </w:rPr>
-        <w:t xml:space="preserve">nicht </w:t>
-      </w:r>
-      <w:r>
-        <w:rPr>
-          <w:lang w:val="de-DE"/>
-        </w:rPr>
-        <w:t>optimierten KI</w:t>
-      </w:r>
-    </w:p>
-    <w:p>
-      <w:pPr>
-        <w:pStyle w:val="Textkrper"/>
-        <w:rPr>
           <w:lang w:val="de-DE"/>
         </w:rPr>
       </w:pPr>
@@ -1937,13 +4252,7 @@
         <w:rPr>
           <w:lang w:val="de-DE"/>
         </w:rPr>
-        <w:t xml:space="preserve">oben beschriebenen Datensatzes erwähnt. Dieser wurde unterteilt in einen Trainingsdatensatz, also ein Datensatz, mit dem das </w:t>
-      </w:r>
-      <w:r>
-        <w:rPr>
-          <w:lang w:val="de-DE"/>
-        </w:rPr>
-        <w:t>neuronale Netz</w:t>
+        <w:t>oben beschriebenen Datensatzes erwähnt. Dieser wurde unterteilt in einen Trainingsdatensatz, also ein Datensatz, mit dem das neuronale Netz</w:t>
       </w:r>
       <w:r>
         <w:rPr>
@@ -2095,7 +4404,7 @@
                     </pic:cNvPicPr>
                   </pic:nvPicPr>
                   <pic:blipFill>
-                    <a:blip r:embed="rId7">
+                    <a:blip r:embed="rId9">
                       <a:extLst>
                         <a:ext uri="{28A0092B-C50C-407E-A947-70E740481C1C}">
                           <a14:useLocalDpi xmlns:a14="http://schemas.microsoft.com/office/drawing/2010/main" val="0"/>
@@ -2130,7 +4439,6 @@
     <w:p>
       <w:pPr>
         <w:pStyle w:val="Beschriftung"/>
-        <w:jc w:val="both"/>
         <w:rPr>
           <w:b w:val="0"/>
           <w:bCs w:val="0"/>
@@ -2139,7 +4447,7 @@
           <w:lang w:val="de-DE"/>
         </w:rPr>
       </w:pPr>
-      <w:bookmarkStart w:id="0" w:name="_Ref112157569"/>
+      <w:bookmarkStart w:id="2" w:name="_Ref112157569"/>
       <w:r>
         <w:rPr>
           <w:b w:val="0"/>
@@ -2201,7 +4509,7 @@
         </w:rPr>
         <w:fldChar w:fldCharType="end"/>
       </w:r>
-      <w:bookmarkEnd w:id="0"/>
+      <w:bookmarkEnd w:id="2"/>
       <w:r>
         <w:rPr>
           <w:b w:val="0"/>
@@ -2421,26 +4729,26 @@
         <w:rPr>
           <w:lang w:val="de-DE"/>
         </w:rPr>
-        <w:t xml:space="preserve">sind </w:t>
+        <w:t xml:space="preserve">sind grundsätzlich der erfolgversprechendste Weg, um eine bessere Generalisierungsfähigkeit zu erreichen. Im Falle der Bildbearbeitung werden hierbei mehr Daten erzeugt indem gewisse Filter verwendet werden. Die verwendeten Bilder aus dem Datensatz werden nach einem zufälligen Prinzip verschoben, gedreht, bzw. vergrößert oder ein Blur-Effekt wird eingesetzt, die dann </w:t>
+      </w:r>
+      <w:r>
+        <w:rPr>
+          <w:lang w:val="de-DE"/>
+        </w:rPr>
+        <w:t xml:space="preserve">leicht </w:t>
+      </w:r>
+      <w:r>
+        <w:rPr>
+          <w:lang w:val="de-DE"/>
+        </w:rPr>
+        <w:t xml:space="preserve">veränderten Bilder werden erneut für das Trainieren des neuronalen Netzes verwendet. Somit erzeugt man sich aus dem vorhandenen Datensatz eine wesentlich </w:t>
       </w:r>
       <w:r>
         <w:rPr>
           <w:lang w:val="de-DE"/>
         </w:rPr>
         <w:lastRenderedPageBreak/>
-        <w:t xml:space="preserve">grundsätzlich der erfolgversprechendste Weg, um eine bessere Generalisierungsfähigkeit zu erreichen. Im Falle der Bildbearbeitung werden hierbei mehr Daten erzeugt indem gewisse Filter verwendet werden. Die verwendeten Bilder aus dem Datensatz werden nach einem zufälligen Prinzip verschoben, gedreht, bzw. vergrößert oder ein Blur-Effekt wird eingesetzt, die dann </w:t>
-      </w:r>
-      <w:r>
-        <w:rPr>
-          <w:lang w:val="de-DE"/>
-        </w:rPr>
-        <w:t xml:space="preserve">leicht </w:t>
-      </w:r>
-      <w:r>
-        <w:rPr>
-          <w:lang w:val="de-DE"/>
-        </w:rPr>
-        <w:t xml:space="preserve">veränderten Bilder werden erneut für das Trainieren des neuronalen Netzes verwendet. Somit erzeugt man sich aus dem vorhandenen Datensatz eine wesentlich größere Menge an Daten, wodurch wiederum eine bessere Generalisierungsfähigkeit erzielt werden kann. </w:t>
+        <w:t xml:space="preserve">größere Menge an Daten, wodurch wiederum eine bessere Generalisierungsfähigkeit erzielt werden kann. </w:t>
       </w:r>
     </w:p>
     <w:p>
@@ -2529,7 +4837,7 @@
                     </pic:cNvPicPr>
                   </pic:nvPicPr>
                   <pic:blipFill>
-                    <a:blip r:embed="rId8">
+                    <a:blip r:embed="rId10">
                       <a:extLst>
                         <a:ext uri="{28A0092B-C50C-407E-A947-70E740481C1C}">
                           <a14:useLocalDpi xmlns:a14="http://schemas.microsoft.com/office/drawing/2010/main" val="0"/>
@@ -2573,7 +4881,7 @@
           <w:lang w:val="de-DE"/>
         </w:rPr>
       </w:pPr>
-      <w:bookmarkStart w:id="1" w:name="_Ref112160082"/>
+      <w:bookmarkStart w:id="3" w:name="_Ref112160082"/>
       <w:r>
         <w:rPr>
           <w:b w:val="0"/>
@@ -2632,7 +4940,7 @@
         </w:rPr>
         <w:fldChar w:fldCharType="end"/>
       </w:r>
-      <w:bookmarkEnd w:id="1"/>
+      <w:bookmarkEnd w:id="3"/>
       <w:r>
         <w:rPr>
           <w:b w:val="0"/>
@@ -2886,7 +5194,7 @@
                     </pic:cNvPicPr>
                   </pic:nvPicPr>
                   <pic:blipFill>
-                    <a:blip r:embed="rId9">
+                    <a:blip r:embed="rId11">
                       <a:extLst>
                         <a:ext uri="{28A0092B-C50C-407E-A947-70E740481C1C}">
                           <a14:useLocalDpi xmlns:a14="http://schemas.microsoft.com/office/drawing/2010/main" val="0"/>
@@ -2921,7 +5229,6 @@
     <w:p>
       <w:pPr>
         <w:pStyle w:val="Beschriftung"/>
-        <w:jc w:val="both"/>
         <w:rPr>
           <w:b w:val="0"/>
           <w:bCs w:val="0"/>
@@ -2930,7 +5237,7 @@
           <w:lang w:val="de-DE"/>
         </w:rPr>
       </w:pPr>
-      <w:bookmarkStart w:id="2" w:name="_Ref112160036"/>
+      <w:bookmarkStart w:id="4" w:name="_Ref112160036"/>
       <w:r>
         <w:rPr>
           <w:b w:val="0"/>
@@ -2989,7 +5296,7 @@
         </w:rPr>
         <w:fldChar w:fldCharType="end"/>
       </w:r>
-      <w:bookmarkEnd w:id="2"/>
+      <w:bookmarkEnd w:id="4"/>
       <w:r>
         <w:rPr>
           <w:b w:val="0"/>
@@ -3654,143 +5961,6 @@
     </w:p>
     <w:p>
       <w:pPr>
-        <w:pStyle w:val="berschrift2"/>
-        <w:rPr>
-          <w:color w:val="9BBB59" w:themeColor="accent3"/>
-          <w:lang w:val="de-DE"/>
-        </w:rPr>
-      </w:pPr>
-      <w:r>
-        <w:rPr>
-          <w:color w:val="9BBB59" w:themeColor="accent3"/>
-          <w:lang w:val="de-DE"/>
-        </w:rPr>
-        <w:t>Datenvorverarbeitung</w:t>
-      </w:r>
-    </w:p>
-    <w:p>
-      <w:pPr>
-        <w:jc w:val="both"/>
-        <w:rPr>
-          <w:color w:val="9BBB59" w:themeColor="accent3"/>
-          <w:lang w:val="de-DE"/>
-        </w:rPr>
-      </w:pPr>
-      <w:r>
-        <w:rPr>
-          <w:color w:val="9BBB59" w:themeColor="accent3"/>
-          <w:lang w:val="de-DE"/>
-        </w:rPr>
-        <w:t xml:space="preserve">Die Bilder des Datensatzes werden nicht direkt verwendet. Stattdessen werden dem Modell nur augmentierte Bilder zur Verfügung gestellt. Da die </w:t>
-      </w:r>
-      <w:proofErr w:type="spellStart"/>
-      <w:r>
-        <w:rPr>
-          <w:color w:val="9BBB59" w:themeColor="accent3"/>
-          <w:lang w:val="de-DE"/>
-        </w:rPr>
-        <w:t>Augmentierungen</w:t>
-      </w:r>
-      <w:proofErr w:type="spellEnd"/>
-      <w:r>
-        <w:rPr>
-          <w:color w:val="9BBB59" w:themeColor="accent3"/>
-          <w:lang w:val="de-DE"/>
-        </w:rPr>
-        <w:t xml:space="preserve"> nach dem Zufallsprinzip vorgenommen werden, können sowohl veränderte Bilder als auch detailgetreue Nachbildungen der Originalbilder (z. B. fast ohne </w:t>
-      </w:r>
-      <w:proofErr w:type="spellStart"/>
-      <w:r>
-        <w:rPr>
-          <w:color w:val="9BBB59" w:themeColor="accent3"/>
-          <w:lang w:val="de-DE"/>
-        </w:rPr>
-        <w:t>Augmentierungen</w:t>
-      </w:r>
-      <w:proofErr w:type="spellEnd"/>
-      <w:r>
-        <w:rPr>
-          <w:color w:val="9BBB59" w:themeColor="accent3"/>
-          <w:lang w:val="de-DE"/>
-        </w:rPr>
-        <w:t>) erzeugt und beim Training verwendet werden.</w:t>
-      </w:r>
-    </w:p>
-    <w:p>
-      <w:pPr>
-        <w:jc w:val="both"/>
-        <w:rPr>
-          <w:color w:val="9BBB59" w:themeColor="accent3"/>
-          <w:lang w:val="de-DE"/>
-        </w:rPr>
-      </w:pPr>
-      <w:r>
-        <w:rPr>
-          <w:color w:val="9BBB59" w:themeColor="accent3"/>
-          <w:lang w:val="de-DE"/>
-        </w:rPr>
-        <w:t xml:space="preserve">Die Keras-Bibliothek für Deep Learning bietet die Klasse </w:t>
-      </w:r>
-      <w:proofErr w:type="spellStart"/>
-      <w:r>
-        <w:rPr>
-          <w:color w:val="9BBB59" w:themeColor="accent3"/>
-          <w:lang w:val="de-DE"/>
-        </w:rPr>
-        <w:t>ImageDataGenerator</w:t>
-      </w:r>
-      <w:proofErr w:type="spellEnd"/>
-      <w:r>
-        <w:rPr>
-          <w:color w:val="9BBB59" w:themeColor="accent3"/>
-          <w:lang w:val="de-DE"/>
-        </w:rPr>
-        <w:t xml:space="preserve"> an, welche zur Daten </w:t>
-      </w:r>
-      <w:proofErr w:type="spellStart"/>
-      <w:r>
-        <w:rPr>
-          <w:color w:val="9BBB59" w:themeColor="accent3"/>
-          <w:lang w:val="de-DE"/>
-        </w:rPr>
-        <w:t>Augmentierung</w:t>
-      </w:r>
-      <w:proofErr w:type="spellEnd"/>
-      <w:r>
-        <w:rPr>
-          <w:color w:val="9BBB59" w:themeColor="accent3"/>
-          <w:lang w:val="de-DE"/>
-        </w:rPr>
-        <w:t xml:space="preserve"> genutzt werden kann. Mithilfe des Datengenerators konnte ebenfalls der Validierungsdatensatz festgelegt werden </w:t>
-      </w:r>
-      <w:hyperlink r:id="rId10" w:history="1">
-        <w:r>
-          <w:rPr>
-            <w:rStyle w:val="Hyperlink"/>
-            <w:color w:val="9BBB59" w:themeColor="accent3"/>
-            <w:lang w:val="de-DE"/>
-          </w:rPr>
-          <w:t>https://keras.io/api/preprocessing/image/</w:t>
-        </w:r>
-      </w:hyperlink>
-      <w:r>
-        <w:rPr>
-          <w:color w:val="9BBB59" w:themeColor="accent3"/>
-          <w:lang w:val="de-DE"/>
-        </w:rPr>
-        <w:t xml:space="preserve">.  </w:t>
-      </w:r>
-    </w:p>
-    <w:p>
-      <w:pPr>
-        <w:pStyle w:val="Textkrper"/>
-        <w:rPr>
-          <w:lang w:val="de-DE"/>
-        </w:rPr>
-      </w:pPr>
-    </w:p>
-    <w:p>
-      <w:pPr>
         <w:pStyle w:val="Textkrper"/>
         <w:keepNext/>
         <w:rPr>
@@ -3820,7 +5990,7 @@
                     </pic:cNvPicPr>
                   </pic:nvPicPr>
                   <pic:blipFill>
-                    <a:blip r:embed="rId11">
+                    <a:blip r:embed="rId12">
                       <a:extLst>
                         <a:ext uri="{28A0092B-C50C-407E-A947-70E740481C1C}">
                           <a14:useLocalDpi xmlns:a14="http://schemas.microsoft.com/office/drawing/2010/main" val="0"/>
@@ -3855,7 +6025,6 @@
     <w:p>
       <w:pPr>
         <w:pStyle w:val="Beschriftung"/>
-        <w:jc w:val="both"/>
         <w:rPr>
           <w:b w:val="0"/>
           <w:bCs w:val="0"/>
@@ -3864,7 +6033,7 @@
           <w:lang w:val="de-DE"/>
         </w:rPr>
       </w:pPr>
-      <w:bookmarkStart w:id="3" w:name="_Ref111898547"/>
+      <w:bookmarkStart w:id="5" w:name="_Ref111898547"/>
       <w:r>
         <w:rPr>
           <w:b w:val="0"/>
@@ -3926,7 +6095,7 @@
         </w:rPr>
         <w:fldChar w:fldCharType="end"/>
       </w:r>
-      <w:bookmarkEnd w:id="3"/>
+      <w:bookmarkEnd w:id="5"/>
       <w:r>
         <w:rPr>
           <w:b w:val="0"/>
@@ -3940,6 +6109,221 @@
     </w:p>
     <w:p>
       <w:pPr>
+        <w:rPr>
+          <w:lang w:val="de-DE"/>
+        </w:rPr>
+      </w:pPr>
+    </w:p>
+    <w:p>
+      <w:pPr>
+        <w:rPr>
+          <w:lang w:val="de-DE"/>
+        </w:rPr>
+      </w:pPr>
+    </w:p>
+    <w:sdt>
+      <w:sdtPr>
+        <w:rPr>
+          <w:lang w:val="de-DE"/>
+        </w:rPr>
+        <w:id w:val="-547138717"/>
+        <w:docPartObj>
+          <w:docPartGallery w:val="Bibliographies"/>
+          <w:docPartUnique/>
+        </w:docPartObj>
+      </w:sdtPr>
+      <w:sdtEndPr>
+        <w:rPr>
+          <w:rFonts w:eastAsia="Times New Roman"/>
+          <w:smallCaps w:val="0"/>
+          <w:noProof w:val="0"/>
+          <w:lang w:val="en-US"/>
+        </w:rPr>
+      </w:sdtEndPr>
+      <w:sdtContent>
+        <w:p>
+          <w:pPr>
+            <w:pStyle w:val="berschrift1"/>
+          </w:pPr>
+          <w:r>
+            <w:rPr>
+              <w:lang w:val="de-DE"/>
+            </w:rPr>
+            <w:t>Literaturverzeichnis</w:t>
+          </w:r>
+        </w:p>
+        <w:sdt>
+          <w:sdtPr>
+            <w:id w:val="111145805"/>
+            <w:bibliography/>
+          </w:sdtPr>
+          <w:sdtContent>
+            <w:p>
+              <w:pPr>
+                <w:rPr>
+                  <w:rFonts w:ascii="Calibri" w:hAnsi="Calibri"/>
+                  <w:noProof/>
+                  <w:lang w:val="de-DE" w:eastAsia="de-DE"/>
+                </w:rPr>
+              </w:pPr>
+              <w:r>
+                <w:fldChar w:fldCharType="begin"/>
+              </w:r>
+              <w:r>
+                <w:instrText>BIBLIOGRAPHY</w:instrText>
+              </w:r>
+              <w:r>
+                <w:fldChar w:fldCharType="separate"/>
+              </w:r>
+            </w:p>
+            <w:tbl>
+              <w:tblPr>
+                <w:tblW w:w="5000" w:type="pct"/>
+                <w:tblCellSpacing w:w="15" w:type="dxa"/>
+                <w:tblCellMar>
+                  <w:top w:w="15" w:type="dxa"/>
+                  <w:left w:w="15" w:type="dxa"/>
+                  <w:bottom w:w="15" w:type="dxa"/>
+                  <w:right w:w="15" w:type="dxa"/>
+                </w:tblCellMar>
+                <w:tblLook w:val="04A0" w:firstRow="1" w:lastRow="0" w:firstColumn="1" w:lastColumn="0" w:noHBand="0" w:noVBand="1"/>
+              </w:tblPr>
+              <w:tblGrid>
+                <w:gridCol w:w="291"/>
+                <w:gridCol w:w="4839"/>
+              </w:tblGrid>
+              <w:tr>
+                <w:trPr>
+                  <w:divId w:val="1904367988"/>
+                  <w:tblCellSpacing w:w="15" w:type="dxa"/>
+                </w:trPr>
+                <w:tc>
+                  <w:tcPr>
+                    <w:tcW w:w="50" w:type="pct"/>
+                    <w:hideMark/>
+                  </w:tcPr>
+                  <w:p>
+                    <w:pPr>
+                      <w:pStyle w:val="Literaturverzeichnis"/>
+                      <w:rPr>
+                        <w:noProof/>
+                        <w:sz w:val="24"/>
+                        <w:szCs w:val="24"/>
+                      </w:rPr>
+                    </w:pPr>
+                    <w:r>
+                      <w:rPr>
+                        <w:noProof/>
+                      </w:rPr>
+                      <w:t xml:space="preserve">[1] </w:t>
+                    </w:r>
+                  </w:p>
+                </w:tc>
+                <w:tc>
+                  <w:tcPr>
+                    <w:tcW w:w="0" w:type="auto"/>
+                    <w:hideMark/>
+                  </w:tcPr>
+                  <w:p>
+                    <w:pPr>
+                      <w:pStyle w:val="Literaturverzeichnis"/>
+                      <w:rPr>
+                        <w:noProof/>
+                      </w:rPr>
+                    </w:pPr>
+                    <w:r>
+                      <w:rPr>
+                        <w:noProof/>
+                      </w:rPr>
+                      <w:t>J. d. l. Bruère-Terreault, „Kaggle, Rock-Paper-Scissors Images,“ [Online]. Available: https://www.kaggle.com/datasets/drgfreeman/rockpaperscissors.</w:t>
+                    </w:r>
+                  </w:p>
+                </w:tc>
+              </w:tr>
+              <w:tr>
+                <w:trPr>
+                  <w:divId w:val="1904367988"/>
+                  <w:tblCellSpacing w:w="15" w:type="dxa"/>
+                </w:trPr>
+                <w:tc>
+                  <w:tcPr>
+                    <w:tcW w:w="50" w:type="pct"/>
+                    <w:hideMark/>
+                  </w:tcPr>
+                  <w:p>
+                    <w:pPr>
+                      <w:pStyle w:val="Literaturverzeichnis"/>
+                      <w:rPr>
+                        <w:noProof/>
+                      </w:rPr>
+                    </w:pPr>
+                    <w:r>
+                      <w:rPr>
+                        <w:noProof/>
+                      </w:rPr>
+                      <w:t xml:space="preserve">[2] </w:t>
+                    </w:r>
+                  </w:p>
+                </w:tc>
+                <w:tc>
+                  <w:tcPr>
+                    <w:tcW w:w="0" w:type="auto"/>
+                    <w:hideMark/>
+                  </w:tcPr>
+                  <w:p>
+                    <w:pPr>
+                      <w:pStyle w:val="Literaturverzeichnis"/>
+                      <w:rPr>
+                        <w:noProof/>
+                      </w:rPr>
+                    </w:pPr>
+                    <w:r>
+                      <w:rPr>
+                        <w:noProof/>
+                      </w:rPr>
+                      <w:t>Keras, „Keras API reference,“ [Online]. Available: https://keras.io/api/preprocessing/image/.</w:t>
+                    </w:r>
+                  </w:p>
+                </w:tc>
+              </w:tr>
+            </w:tbl>
+            <w:p>
+              <w:pPr>
+                <w:divId w:val="1904367988"/>
+                <w:rPr>
+                  <w:noProof/>
+                </w:rPr>
+              </w:pPr>
+            </w:p>
+            <w:p>
+              <w:r>
+                <w:rPr>
+                  <w:b/>
+                  <w:bCs/>
+                </w:rPr>
+                <w:fldChar w:fldCharType="end"/>
+              </w:r>
+            </w:p>
+          </w:sdtContent>
+        </w:sdt>
+      </w:sdtContent>
+    </w:sdt>
+    <w:p>
+      <w:pPr>
+        <w:rPr>
+          <w:lang w:val="de-DE"/>
+        </w:rPr>
+      </w:pPr>
+    </w:p>
+    <w:p>
+      <w:pPr>
+        <w:rPr>
+          <w:lang w:val="de-DE"/>
+        </w:rPr>
+      </w:pPr>
+    </w:p>
+    <w:p>
+      <w:pPr>
         <w:pStyle w:val="berschrift5"/>
         <w:rPr>
           <w:rFonts w:eastAsia="MS Mincho"/>
@@ -3953,46 +6337,6 @@
         </w:rPr>
         <w:t>Quellenangaben</w:t>
       </w:r>
-    </w:p>
-    <w:p>
-      <w:pPr>
-        <w:pStyle w:val="references"/>
-        <w:rPr>
-          <w:rFonts w:eastAsia="MS Mincho"/>
-          <w:lang w:val="de-DE"/>
-        </w:rPr>
-      </w:pPr>
-      <w:r>
-        <w:rPr>
-          <w:rFonts w:eastAsia="MS Mincho"/>
-          <w:lang w:val="de-DE"/>
-        </w:rPr>
-        <w:t>Datensatz von Julien de la Bruère-Terreault</w:t>
-      </w:r>
-      <w:r>
-        <w:rPr>
-          <w:rFonts w:eastAsia="MS Mincho"/>
-          <w:lang w:val="de-DE"/>
-        </w:rPr>
-        <w:t>:</w:t>
-      </w:r>
-      <w:r>
-        <w:rPr>
-          <w:rFonts w:eastAsia="MS Mincho"/>
-          <w:lang w:val="de-DE"/>
-        </w:rPr>
-        <w:t xml:space="preserve"> </w:t>
-      </w:r>
-      <w:hyperlink r:id="rId12" w:history="1">
-        <w:r>
-          <w:rPr>
-            <w:rStyle w:val="Hyperlink"/>
-            <w:rFonts w:eastAsia="MS Mincho"/>
-            <w:lang w:val="de-DE"/>
-          </w:rPr>
-          <w:t>https://www.kaggle.com/datasets/drgfreeman/rockpaperscissors</w:t>
-        </w:r>
-      </w:hyperlink>
     </w:p>
     <w:p>
       <w:pPr>
@@ -4030,19 +6374,11 @@
           <w:rFonts w:eastAsia="MS Mincho"/>
           <w:lang w:val="en-GB"/>
         </w:rPr>
-        <w:t>Geron Aurelien</w:t>
-      </w:r>
-      <w:r>
-        <w:rPr>
-          <w:rFonts w:eastAsia="MS Mincho"/>
-          <w:lang w:val="en-GB"/>
-        </w:rPr>
-        <w:t>, “Hands-on Machine Learning with Scikit-Learn, Keras &amp; TensorFlow” S. XV</w:t>
-      </w:r>
-    </w:p>
-    <w:p>
-      <w:pPr>
-        <w:jc w:val="both"/>
+        <w:t>S. XV</w:t>
+      </w:r>
+    </w:p>
+    <w:p>
+      <w:pPr>
         <w:rPr>
           <w:lang w:val="en-GB"/>
         </w:rPr>
@@ -4845,6 +7181,119 @@
     </w:lvl>
   </w:abstractNum>
   <w:abstractNum w:abstractNumId="6" w15:restartNumberingAfterBreak="0">
+    <w:nsid w:val="47AD7EB3"/>
+    <w:multiLevelType w:val="hybridMultilevel"/>
+    <w:tmpl w:val="F52E69D8"/>
+    <w:lvl w:ilvl="0" w:tplc="55D2BDB2">
+      <w:start w:val="1"/>
+      <w:numFmt w:val="bullet"/>
+      <w:lvlText w:val=""/>
+      <w:lvlJc w:val="left"/>
+      <w:pPr>
+        <w:ind w:left="648" w:hanging="360"/>
+      </w:pPr>
+      <w:rPr>
+        <w:rFonts w:ascii="Wingdings" w:eastAsia="MS Mincho" w:hAnsi="Wingdings" w:cs="CMSS8" w:hint="default"/>
+      </w:rPr>
+    </w:lvl>
+    <w:lvl w:ilvl="1" w:tplc="04070003" w:tentative="1">
+      <w:start w:val="1"/>
+      <w:numFmt w:val="bullet"/>
+      <w:lvlText w:val="o"/>
+      <w:lvlJc w:val="left"/>
+      <w:pPr>
+        <w:ind w:left="1368" w:hanging="360"/>
+      </w:pPr>
+      <w:rPr>
+        <w:rFonts w:ascii="Courier New" w:hAnsi="Courier New" w:cs="Courier New" w:hint="default"/>
+      </w:rPr>
+    </w:lvl>
+    <w:lvl w:ilvl="2" w:tplc="04070005" w:tentative="1">
+      <w:start w:val="1"/>
+      <w:numFmt w:val="bullet"/>
+      <w:lvlText w:val=""/>
+      <w:lvlJc w:val="left"/>
+      <w:pPr>
+        <w:ind w:left="2088" w:hanging="360"/>
+      </w:pPr>
+      <w:rPr>
+        <w:rFonts w:ascii="Wingdings" w:hAnsi="Wingdings" w:hint="default"/>
+      </w:rPr>
+    </w:lvl>
+    <w:lvl w:ilvl="3" w:tplc="04070001" w:tentative="1">
+      <w:start w:val="1"/>
+      <w:numFmt w:val="bullet"/>
+      <w:lvlText w:val=""/>
+      <w:lvlJc w:val="left"/>
+      <w:pPr>
+        <w:ind w:left="2808" w:hanging="360"/>
+      </w:pPr>
+      <w:rPr>
+        <w:rFonts w:ascii="Symbol" w:hAnsi="Symbol" w:hint="default"/>
+      </w:rPr>
+    </w:lvl>
+    <w:lvl w:ilvl="4" w:tplc="04070003" w:tentative="1">
+      <w:start w:val="1"/>
+      <w:numFmt w:val="bullet"/>
+      <w:lvlText w:val="o"/>
+      <w:lvlJc w:val="left"/>
+      <w:pPr>
+        <w:ind w:left="3528" w:hanging="360"/>
+      </w:pPr>
+      <w:rPr>
+        <w:rFonts w:ascii="Courier New" w:hAnsi="Courier New" w:cs="Courier New" w:hint="default"/>
+      </w:rPr>
+    </w:lvl>
+    <w:lvl w:ilvl="5" w:tplc="04070005" w:tentative="1">
+      <w:start w:val="1"/>
+      <w:numFmt w:val="bullet"/>
+      <w:lvlText w:val=""/>
+      <w:lvlJc w:val="left"/>
+      <w:pPr>
+        <w:ind w:left="4248" w:hanging="360"/>
+      </w:pPr>
+      <w:rPr>
+        <w:rFonts w:ascii="Wingdings" w:hAnsi="Wingdings" w:hint="default"/>
+      </w:rPr>
+    </w:lvl>
+    <w:lvl w:ilvl="6" w:tplc="04070001" w:tentative="1">
+      <w:start w:val="1"/>
+      <w:numFmt w:val="bullet"/>
+      <w:lvlText w:val=""/>
+      <w:lvlJc w:val="left"/>
+      <w:pPr>
+        <w:ind w:left="4968" w:hanging="360"/>
+      </w:pPr>
+      <w:rPr>
+        <w:rFonts w:ascii="Symbol" w:hAnsi="Symbol" w:hint="default"/>
+      </w:rPr>
+    </w:lvl>
+    <w:lvl w:ilvl="7" w:tplc="04070003" w:tentative="1">
+      <w:start w:val="1"/>
+      <w:numFmt w:val="bullet"/>
+      <w:lvlText w:val="o"/>
+      <w:lvlJc w:val="left"/>
+      <w:pPr>
+        <w:ind w:left="5688" w:hanging="360"/>
+      </w:pPr>
+      <w:rPr>
+        <w:rFonts w:ascii="Courier New" w:hAnsi="Courier New" w:cs="Courier New" w:hint="default"/>
+      </w:rPr>
+    </w:lvl>
+    <w:lvl w:ilvl="8" w:tplc="04070005" w:tentative="1">
+      <w:start w:val="1"/>
+      <w:numFmt w:val="bullet"/>
+      <w:lvlText w:val=""/>
+      <w:lvlJc w:val="left"/>
+      <w:pPr>
+        <w:ind w:left="6408" w:hanging="360"/>
+      </w:pPr>
+      <w:rPr>
+        <w:rFonts w:ascii="Wingdings" w:hAnsi="Wingdings" w:hint="default"/>
+      </w:rPr>
+    </w:lvl>
+  </w:abstractNum>
+  <w:abstractNum w:abstractNumId="7" w15:restartNumberingAfterBreak="0">
     <w:nsid w:val="52CA544A"/>
     <w:multiLevelType w:val="singleLevel"/>
     <w:tmpl w:val="987C499A"/>
@@ -4871,7 +7320,7 @@
       </w:rPr>
     </w:lvl>
   </w:abstractNum>
-  <w:abstractNum w:abstractNumId="7" w15:restartNumberingAfterBreak="0">
+  <w:abstractNum w:abstractNumId="8" w15:restartNumberingAfterBreak="0">
     <w:nsid w:val="6A4655FE"/>
     <w:multiLevelType w:val="hybridMultilevel"/>
     <w:tmpl w:val="7D0823CA"/>
@@ -4957,7 +7406,7 @@
       </w:pPr>
     </w:lvl>
   </w:abstractNum>
-  <w:abstractNum w:abstractNumId="8" w15:restartNumberingAfterBreak="0">
+  <w:abstractNum w:abstractNumId="9" w15:restartNumberingAfterBreak="0">
     <w:nsid w:val="6C402C58"/>
     <w:multiLevelType w:val="hybridMultilevel"/>
     <w:tmpl w:val="3C0611EA"/>
@@ -5102,7 +7551,7 @@
       </w:rPr>
     </w:lvl>
   </w:abstractNum>
-  <w:abstractNum w:abstractNumId="9" w15:restartNumberingAfterBreak="0">
+  <w:abstractNum w:abstractNumId="10" w15:restartNumberingAfterBreak="0">
     <w:nsid w:val="6CD32DA8"/>
     <w:multiLevelType w:val="singleLevel"/>
     <w:tmpl w:val="166470C2"/>
@@ -5128,7 +7577,7 @@
       </w:rPr>
     </w:lvl>
   </w:abstractNum>
-  <w:abstractNum w:abstractNumId="10" w15:restartNumberingAfterBreak="0">
+  <w:abstractNum w:abstractNumId="11" w15:restartNumberingAfterBreak="0">
     <w:nsid w:val="70B636CD"/>
     <w:multiLevelType w:val="hybridMultilevel"/>
     <w:tmpl w:val="11A40FB2"/>
@@ -5214,7 +7663,7 @@
       </w:pPr>
     </w:lvl>
   </w:abstractNum>
-  <w:abstractNum w:abstractNumId="11" w15:restartNumberingAfterBreak="0">
+  <w:abstractNum w:abstractNumId="12" w15:restartNumberingAfterBreak="0">
     <w:nsid w:val="78300C0B"/>
     <w:multiLevelType w:val="hybridMultilevel"/>
     <w:tmpl w:val="CED698CE"/>
@@ -5300,7 +7749,7 @@
       </w:pPr>
     </w:lvl>
   </w:abstractNum>
-  <w:abstractNum w:abstractNumId="12" w15:restartNumberingAfterBreak="0">
+  <w:abstractNum w:abstractNumId="13" w15:restartNumberingAfterBreak="0">
     <w:nsid w:val="7CD255F0"/>
     <w:multiLevelType w:val="hybridMultilevel"/>
     <w:tmpl w:val="1BBC66D6"/>
@@ -5415,7 +7864,7 @@
     <w:abstractNumId w:val="3"/>
   </w:num>
   <w:num w:numId="2" w16cid:durableId="1352100009">
-    <w:abstractNumId w:val="8"/>
+    <w:abstractNumId w:val="9"/>
   </w:num>
   <w:num w:numId="3" w16cid:durableId="1529098891">
     <w:abstractNumId w:val="2"/>
@@ -5433,10 +7882,10 @@
     <w:abstractNumId w:val="5"/>
   </w:num>
   <w:num w:numId="8" w16cid:durableId="90586177">
-    <w:abstractNumId w:val="6"/>
+    <w:abstractNumId w:val="7"/>
   </w:num>
   <w:num w:numId="9" w16cid:durableId="977683018">
-    <w:abstractNumId w:val="9"/>
+    <w:abstractNumId w:val="10"/>
   </w:num>
   <w:num w:numId="10" w16cid:durableId="1430151591">
     <w:abstractNumId w:val="4"/>
@@ -5445,28 +7894,31 @@
     <w:abstractNumId w:val="0"/>
   </w:num>
   <w:num w:numId="12" w16cid:durableId="637564794">
-    <w:abstractNumId w:val="12"/>
+    <w:abstractNumId w:val="13"/>
   </w:num>
   <w:num w:numId="13" w16cid:durableId="2104451860">
+    <w:abstractNumId w:val="9"/>
+  </w:num>
+  <w:num w:numId="14" w16cid:durableId="1703435434">
+    <w:abstractNumId w:val="9"/>
+  </w:num>
+  <w:num w:numId="15" w16cid:durableId="46029119">
+    <w:abstractNumId w:val="9"/>
+  </w:num>
+  <w:num w:numId="16" w16cid:durableId="1104887474">
     <w:abstractNumId w:val="8"/>
   </w:num>
-  <w:num w:numId="14" w16cid:durableId="1703435434">
-    <w:abstractNumId w:val="8"/>
-  </w:num>
-  <w:num w:numId="15" w16cid:durableId="46029119">
-    <w:abstractNumId w:val="8"/>
-  </w:num>
-  <w:num w:numId="16" w16cid:durableId="1104887474">
-    <w:abstractNumId w:val="7"/>
-  </w:num>
   <w:num w:numId="17" w16cid:durableId="1310014190">
-    <w:abstractNumId w:val="11"/>
+    <w:abstractNumId w:val="12"/>
   </w:num>
   <w:num w:numId="18" w16cid:durableId="390888498">
     <w:abstractNumId w:val="1"/>
   </w:num>
   <w:num w:numId="19" w16cid:durableId="1992126347">
-    <w:abstractNumId w:val="10"/>
+    <w:abstractNumId w:val="11"/>
+  </w:num>
+  <w:num w:numId="20" w16cid:durableId="351997046">
+    <w:abstractNumId w:val="6"/>
   </w:num>
 </w:numbering>
 </file>
@@ -5484,7 +7936,7 @@
   </w:docDefaults>
   <w:latentStyles w:defLockedState="0" w:defUIPriority="99" w:defSemiHidden="0" w:defUnhideWhenUsed="0" w:defQFormat="0" w:count="376">
     <w:lsdException w:name="Normal" w:uiPriority="0" w:qFormat="1"/>
-    <w:lsdException w:name="heading 1" w:qFormat="1"/>
+    <w:lsdException w:name="heading 1" w:uiPriority="9" w:qFormat="1"/>
     <w:lsdException w:name="heading 2" w:qFormat="1"/>
     <w:lsdException w:name="heading 3" w:qFormat="1"/>
     <w:lsdException w:name="heading 4" w:qFormat="1"/>
@@ -5863,9 +8315,9 @@
   <w:style w:type="paragraph" w:default="1" w:styleId="Standard">
     <w:name w:val="Normal"/>
     <w:qFormat/>
-    <w:rsid w:val="005B535B"/>
+    <w:rsid w:val="00786D9B"/>
     <w:pPr>
-      <w:jc w:val="center"/>
+      <w:jc w:val="both"/>
     </w:pPr>
     <w:rPr>
       <w:rFonts w:ascii="Times New Roman" w:hAnsi="Times New Roman"/>
@@ -5877,20 +8329,19 @@
     <w:basedOn w:val="Standard"/>
     <w:next w:val="Standard"/>
     <w:link w:val="berschrift1Zchn"/>
-    <w:uiPriority w:val="99"/>
+    <w:uiPriority w:val="9"/>
     <w:qFormat/>
     <w:rsid w:val="00CB1404"/>
     <w:pPr>
       <w:keepNext/>
       <w:keepLines/>
       <w:numPr>
-        <w:numId w:val="4"/>
+        <w:numId w:val="6"/>
       </w:numPr>
       <w:tabs>
         <w:tab w:val="left" w:pos="216"/>
       </w:tabs>
       <w:spacing w:before="160" w:after="80"/>
-      <w:ind w:firstLine="0"/>
       <w:outlineLvl w:val="0"/>
     </w:pPr>
     <w:rPr>
@@ -5912,12 +8363,8 @@
       <w:keepLines/>
       <w:numPr>
         <w:ilvl w:val="1"/>
-        <w:numId w:val="5"/>
+        <w:numId w:val="6"/>
       </w:numPr>
-      <w:tabs>
-        <w:tab w:val="clear" w:pos="360"/>
-        <w:tab w:val="num" w:pos="288"/>
-      </w:tabs>
       <w:spacing w:before="120" w:after="60"/>
       <w:jc w:val="left"/>
       <w:outlineLvl w:val="1"/>
@@ -5943,8 +8390,6 @@
         <w:numId w:val="6"/>
       </w:numPr>
       <w:spacing w:line="240" w:lineRule="exact"/>
-      <w:ind w:firstLine="288"/>
-      <w:jc w:val="both"/>
       <w:outlineLvl w:val="2"/>
     </w:pPr>
     <w:rPr>
@@ -5965,14 +8410,12 @@
     <w:pPr>
       <w:numPr>
         <w:ilvl w:val="3"/>
-        <w:numId w:val="7"/>
+        <w:numId w:val="6"/>
       </w:numPr>
       <w:tabs>
         <w:tab w:val="left" w:pos="821"/>
       </w:tabs>
       <w:spacing w:before="40" w:after="40"/>
-      <w:ind w:firstLine="504"/>
-      <w:jc w:val="both"/>
       <w:outlineLvl w:val="3"/>
     </w:pPr>
     <w:rPr>
@@ -6004,7 +8447,6 @@
   <w:style w:type="character" w:default="1" w:styleId="Absatz-Standardschriftart">
     <w:name w:val="Default Paragraph Font"/>
     <w:uiPriority w:val="1"/>
-    <w:semiHidden/>
     <w:unhideWhenUsed/>
   </w:style>
   <w:style w:type="table" w:default="1" w:styleId="NormaleTabelle">
@@ -6031,7 +8473,7 @@
   <w:style w:type="character" w:customStyle="1" w:styleId="berschrift1Zchn">
     <w:name w:val="Überschrift 1 Zchn"/>
     <w:link w:val="berschrift1"/>
-    <w:uiPriority w:val="99"/>
+    <w:uiPriority w:val="9"/>
     <w:locked/>
     <w:rsid w:val="00CB1404"/>
     <w:rPr>
@@ -6157,7 +8599,6 @@
       </w:tabs>
       <w:spacing w:after="120" w:line="228" w:lineRule="auto"/>
       <w:ind w:firstLine="288"/>
-      <w:jc w:val="both"/>
     </w:pPr>
     <w:rPr>
       <w:rFonts w:eastAsia="MS Mincho"/>
@@ -6559,6 +9000,25 @@
       <w:lang w:val="en-US" w:eastAsia="en-US"/>
     </w:rPr>
   </w:style>
+  <w:style w:type="paragraph" w:styleId="Literaturverzeichnis">
+    <w:name w:val="Bibliography"/>
+    <w:basedOn w:val="Standard"/>
+    <w:next w:val="Standard"/>
+    <w:uiPriority w:val="37"/>
+    <w:unhideWhenUsed/>
+    <w:rsid w:val="00AB2EE2"/>
+  </w:style>
+  <w:style w:type="paragraph" w:styleId="berarbeitung">
+    <w:name w:val="Revision"/>
+    <w:hidden/>
+    <w:uiPriority w:val="99"/>
+    <w:semiHidden/>
+    <w:rsid w:val="00D375F3"/>
+    <w:rPr>
+      <w:rFonts w:ascii="Times New Roman" w:hAnsi="Times New Roman"/>
+      <w:lang w:val="en-US" w:eastAsia="en-US"/>
+    </w:rPr>
+  </w:style>
 </w:styles>
 </file>
 
@@ -6848,7 +9308,7 @@
 </file>
 
 <file path=customXml/item1.xml><?xml version="1.0" encoding="utf-8"?>
-<b:Sources xmlns:b="http://schemas.openxmlformats.org/officeDocument/2006/bibliography" xmlns="http://schemas.openxmlformats.org/officeDocument/2006/bibliography" SelectedStyle="\APASixthEditionOfficeOnline.xsl" StyleName="APA" Version="6">
+<b:Sources xmlns:b="http://schemas.openxmlformats.org/officeDocument/2006/bibliography" xmlns="http://schemas.openxmlformats.org/officeDocument/2006/bibliography" SelectedStyle="\IEEE2006OfficeOnline.xsl" StyleName="IEEE" Version="6">
   <b:Source>
     <b:Tag>imgGen</b:Tag>
     <b:SourceType>DocumentFromInternetSite</b:SourceType>
@@ -6864,13 +9324,108 @@
       </b:Author>
     </b:Author>
     <b:URL>https://keras.io/api/preprocessing/image/</b:URL>
+    <b:RefOrder>6</b:RefOrder>
+  </b:Source>
+  <b:Source>
+    <b:Tag>Bru</b:Tag>
+    <b:SourceType>DocumentFromInternetSite</b:SourceType>
+    <b:Guid>{97779BE5-B8EA-4803-B0ED-37AA12BFDD6E}</b:Guid>
+    <b:Author>
+      <b:Author>
+        <b:NameList>
+          <b:Person>
+            <b:Last>Bruère-Terreault</b:Last>
+            <b:First>Julien</b:First>
+            <b:Middle>de la</b:Middle>
+          </b:Person>
+        </b:NameList>
+      </b:Author>
+    </b:Author>
+    <b:Title>Kaggle, Rock-Paper-Scissors Images</b:Title>
+    <b:URL>https://www.kaggle.com/datasets/drgfreeman/rockpaperscissors</b:URL>
     <b:RefOrder>1</b:RefOrder>
+  </b:Source>
+  <b:Source>
+    <b:Tag>Jan</b:Tag>
+    <b:SourceType>DocumentFromInternetSite</b:SourceType>
+    <b:Guid>{952A104C-8962-4EA7-9B24-46834EB10F70}</b:Guid>
+    <b:Author>
+      <b:Author>
+        <b:NameList>
+          <b:Person>
+            <b:Last>Salmen</b:Last>
+            <b:First>Jan</b:First>
+          </b:Person>
+        </b:NameList>
+      </b:Author>
+    </b:Author>
+    <b:Title>Vorlesungsfolien „Deep Learning”</b:Title>
+    <b:RefOrder>3</b:RefOrder>
+  </b:Source>
+  <b:Source>
+    <b:Tag>Nar</b:Tag>
+    <b:SourceType>DocumentFromInternetSite</b:SourceType>
+    <b:Guid>{FB7D7EDA-4D01-4E1B-AFCA-7A5546A0F02A}</b:Guid>
+    <b:Author>
+      <b:Author>
+        <b:NameList>
+          <b:Person>
+            <b:Last>Naresh</b:Last>
+            <b:First>Aditya</b:First>
+          </b:Person>
+        </b:NameList>
+      </b:Author>
+    </b:Author>
+    <b:Title>Kaggle, RockPaperScissors 100% Accuracy</b:Title>
+    <b:URL>https://www.kaggle.com/code/recursion17/rockpaperscissors-100-accuracy</b:URL>
+    <b:RefOrder>2</b:RefOrder>
+  </b:Source>
+  <b:Source>
+    <b:Tag>Gér19</b:Tag>
+    <b:SourceType>Book</b:SourceType>
+    <b:Guid>{2C77EE79-35EE-4918-9F40-F5D25CCFD76F}</b:Guid>
+    <b:Title>Hands-on Machine Learning with Scikit-Learn, Keras &amp; TensorFlow</b:Title>
+    <b:Year>2019</b:Year>
+    <b:Author>
+      <b:Author>
+        <b:NameList>
+          <b:Person>
+            <b:Last>Géron</b:Last>
+            <b:First>Aurélien</b:First>
+          </b:Person>
+        </b:NameList>
+      </b:Author>
+    </b:Author>
+    <b:Publisher>O’Reilly Media</b:Publisher>
+    <b:RefOrder>4</b:RefOrder>
+  </b:Source>
+  <b:Source>
+    <b:Tag>Sta21</b:Tag>
+    <b:SourceType>InternetSite</b:SourceType>
+    <b:Guid>{AF27C173-86B9-4A9A-9F4E-1A0FACD6715B}</b:Guid>
+    <b:Title>ImageNet</b:Title>
+    <b:Year>2021</b:Year>
+    <b:Author>
+      <b:Author>
+        <b:NameList>
+          <b:Person>
+            <b:Last>Lab</b:Last>
+            <b:First>Stanford</b:First>
+            <b:Middle>Vision</b:Middle>
+          </b:Person>
+        </b:NameList>
+      </b:Author>
+    </b:Author>
+    <b:Month>03</b:Month>
+    <b:Day>11</b:Day>
+    <b:URL>https://www.image-net.org/</b:URL>
+    <b:RefOrder>5</b:RefOrder>
   </b:Source>
 </b:Sources>
 </file>
 
 <file path=customXml/itemProps1.xml><?xml version="1.0" encoding="utf-8"?>
-<ds:datastoreItem xmlns:ds="http://schemas.openxmlformats.org/officeDocument/2006/customXml" ds:itemID="{A23D6170-0E1B-4B7C-B9D8-52B8AB6314FC}">
+<ds:datastoreItem xmlns:ds="http://schemas.openxmlformats.org/officeDocument/2006/customXml" ds:itemID="{75FCD849-E485-4B56-899B-1F90442C62D9}">
   <ds:schemaRefs>
     <ds:schemaRef ds:uri="http://schemas.openxmlformats.org/officeDocument/2006/bibliography"/>
   </ds:schemaRefs>

</xml_diff>